<commit_message>
fix word export files
</commit_message>
<xml_diff>
--- a/public/templates/academic-result-template-CS.docx
+++ b/public/templates/academic-result-template-CS.docx
@@ -22,7 +22,7 @@
       </w:tblGrid>
       <w:tr>
         <w:trPr>
-          <w:trHeight w:val="1530"/>
+          <w:trHeight w:val="1296"/>
         </w:trPr>
         <w:tc>
           <w:tcPr>
@@ -33,7 +33,6 @@
               <w:left w:val="nil"/>
               <w:right w:val="nil"/>
             </w:tcBorders>
-            <w:shd w:val="clear" w:color="auto" w:fill="auto"/>
             <w:noWrap/>
             <w:vAlign w:val="bottom"/>
             <w:hideMark/>
@@ -56,13 +55,13 @@
                 <w:lang w:bidi="my-MM"/>
               </w:rPr>
               <w:drawing>
-                <wp:anchor distT="0" distB="0" distL="114300" distR="114300" simplePos="0" relativeHeight="251726848" behindDoc="0" locked="0" layoutInCell="1" allowOverlap="0" wp14:anchorId="0BD0F573" wp14:editId="6A64FD10">
+                <wp:anchor distT="0" distB="0" distL="114300" distR="114300" simplePos="0" relativeHeight="251667456" behindDoc="0" locked="0" layoutInCell="1" allowOverlap="0" wp14:anchorId="0BD0F573" wp14:editId="6789C387">
                   <wp:simplePos x="0" y="0"/>
                   <wp:positionH relativeFrom="column">
-                    <wp:posOffset>-20955</wp:posOffset>
+                    <wp:posOffset>12700</wp:posOffset>
                   </wp:positionH>
                   <wp:positionV relativeFrom="paragraph">
-                    <wp:posOffset>-525780</wp:posOffset>
+                    <wp:posOffset>-667385</wp:posOffset>
                   </wp:positionV>
                   <wp:extent cx="819150" cy="877570"/>
                   <wp:effectExtent l="0" t="0" r="0" b="0"/>
@@ -137,7 +136,6 @@
             <w:tcBorders>
               <w:left w:val="nil"/>
             </w:tcBorders>
-            <w:shd w:val="clear" w:color="auto" w:fill="auto"/>
             <w:hideMark/>
           </w:tcPr>
           <w:p>
@@ -161,7 +159,7 @@
                 <w:lang w:bidi="my-MM"/>
               </w:rPr>
               <w:drawing>
-                <wp:anchor distT="0" distB="0" distL="114300" distR="114300" simplePos="0" relativeHeight="251725824" behindDoc="0" locked="0" layoutInCell="1" allowOverlap="1" wp14:anchorId="3F4D492C" wp14:editId="12FCE837">
+                <wp:anchor distT="0" distB="0" distL="114300" distR="114300" simplePos="0" relativeHeight="251656192" behindDoc="0" locked="0" layoutInCell="1" allowOverlap="1" wp14:anchorId="3F4D492C" wp14:editId="12FCE837">
                   <wp:simplePos x="0" y="0"/>
                   <wp:positionH relativeFrom="column">
                     <wp:posOffset>8999220</wp:posOffset>
@@ -387,7 +385,6 @@
               <w:top w:val="nil"/>
               <w:right w:val="nil"/>
             </w:tcBorders>
-            <w:shd w:val="clear" w:color="auto" w:fill="auto"/>
             <w:vAlign w:val="center"/>
             <w:hideMark/>
           </w:tcPr>
@@ -395,32 +392,180 @@
             <w:pPr>
               <w:spacing w:after="0" w:line="240" w:lineRule="auto"/>
               <w:rPr>
+                <w:rFonts w:ascii="Arial" w:hAnsi="Arial" w:cs="Arial"/>
+                <w:b/>
+                <w:sz w:val="18"/>
+                <w:szCs w:val="18"/>
+              </w:rPr>
+            </w:pPr>
+            <w:r>
+              <w:rPr>
+                <w:rFonts w:ascii="Arial" w:hAnsi="Arial" w:cs="Arial"/>
+                <w:b/>
+                <w:sz w:val="18"/>
+                <w:szCs w:val="18"/>
+              </w:rPr>
+              <w:t xml:space="preserve">Address: </w:t>
+            </w:r>
+            <w:r>
+              <w:rPr>
+                <w:rFonts w:ascii="Arial" w:hAnsi="Arial" w:cs="Arial"/>
+                <w:b/>
+                <w:sz w:val="18"/>
+                <w:szCs w:val="18"/>
+              </w:rPr>
+              <w:t xml:space="preserve"> </w:t>
+            </w:r>
+            <w:r>
+              <w:rPr>
+                <w:rFonts w:ascii="Arial" w:hAnsi="Arial" w:cs="Arial"/>
+                <w:b/>
+                <w:sz w:val="18"/>
+                <w:szCs w:val="18"/>
+              </w:rPr>
+              <w:t xml:space="preserve">  </w:t>
+            </w:r>
+            <w:r>
+              <w:rPr>
+                <w:rFonts w:ascii="Arial" w:hAnsi="Arial" w:cs="Arial"/>
+                <w:b/>
+                <w:sz w:val="18"/>
+                <w:szCs w:val="18"/>
+              </w:rPr>
+              <w:t xml:space="preserve">No. 28, </w:t>
+            </w:r>
+            <w:r>
+              <w:rPr>
+                <w:rFonts w:ascii="Arial" w:hAnsi="Arial" w:cs="Arial"/>
+                <w:b/>
+                <w:sz w:val="18"/>
+                <w:szCs w:val="18"/>
+              </w:rPr>
+              <w:t xml:space="preserve">Kayin </w:t>
+            </w:r>
+            <w:proofErr w:type="spellStart"/>
+            <w:r>
+              <w:rPr>
+                <w:rFonts w:ascii="Arial" w:hAnsi="Arial" w:cs="Arial"/>
+                <w:b/>
+                <w:sz w:val="18"/>
+                <w:szCs w:val="18"/>
+              </w:rPr>
+              <w:t>Kyaung</w:t>
+            </w:r>
+            <w:proofErr w:type="spellEnd"/>
+            <w:r>
+              <w:rPr>
+                <w:rFonts w:ascii="Arial" w:hAnsi="Arial" w:cs="Arial"/>
+                <w:b/>
+                <w:sz w:val="18"/>
+                <w:szCs w:val="18"/>
+              </w:rPr>
+              <w:t xml:space="preserve"> Street,</w:t>
+            </w:r>
+            <w:r>
+              <w:rPr>
+                <w:rFonts w:ascii="Arial" w:hAnsi="Arial" w:cs="Arial"/>
+                <w:b/>
+                <w:sz w:val="18"/>
+                <w:szCs w:val="18"/>
+              </w:rPr>
+              <w:t xml:space="preserve"> </w:t>
+            </w:r>
+            <w:r>
+              <w:rPr>
+                <w:rFonts w:ascii="Arial" w:hAnsi="Arial" w:cs="Arial"/>
+                <w:b/>
+                <w:sz w:val="18"/>
+                <w:szCs w:val="18"/>
+              </w:rPr>
+              <w:t xml:space="preserve">Tar </w:t>
+            </w:r>
+            <w:proofErr w:type="spellStart"/>
+            <w:r>
+              <w:rPr>
+                <w:rFonts w:ascii="Arial" w:hAnsi="Arial" w:cs="Arial"/>
+                <w:b/>
+                <w:sz w:val="18"/>
+                <w:szCs w:val="18"/>
+              </w:rPr>
+              <w:t>Ngar</w:t>
+            </w:r>
+            <w:proofErr w:type="spellEnd"/>
+            <w:r>
+              <w:rPr>
+                <w:rFonts w:ascii="Arial" w:hAnsi="Arial" w:cs="Arial"/>
+                <w:b/>
+                <w:sz w:val="18"/>
+                <w:szCs w:val="18"/>
+              </w:rPr>
+              <w:t xml:space="preserve"> Se</w:t>
+            </w:r>
+            <w:r>
+              <w:rPr>
+                <w:rFonts w:ascii="Arial" w:hAnsi="Arial" w:cs="Arial"/>
+                <w:b/>
+                <w:sz w:val="18"/>
+                <w:szCs w:val="18"/>
+              </w:rPr>
+              <w:t xml:space="preserve"> (</w:t>
+            </w:r>
+            <w:r>
+              <w:rPr>
+                <w:rFonts w:ascii="Arial" w:hAnsi="Arial" w:cs="Arial"/>
+                <w:b/>
+                <w:sz w:val="18"/>
+                <w:szCs w:val="18"/>
+              </w:rPr>
+              <w:t>South</w:t>
+            </w:r>
+            <w:r>
+              <w:rPr>
+                <w:rFonts w:ascii="Arial" w:hAnsi="Arial" w:cs="Arial"/>
+                <w:b/>
+                <w:sz w:val="18"/>
+                <w:szCs w:val="18"/>
+              </w:rPr>
+              <w:t>)</w:t>
+            </w:r>
+            <w:r>
+              <w:rPr>
+                <w:rFonts w:ascii="Arial" w:hAnsi="Arial" w:cs="Arial"/>
+                <w:b/>
+                <w:sz w:val="18"/>
+                <w:szCs w:val="18"/>
+              </w:rPr>
+              <w:t xml:space="preserve"> Quarter, </w:t>
+            </w:r>
+            <w:r>
+              <w:rPr>
                 <w:rFonts w:ascii="Times New Roman" w:eastAsia="Times New Roman" w:hAnsi="Times New Roman" w:cs="Times New Roman"/>
                 <w:color w:val="000000"/>
                 <w:sz w:val="20"/>
                 <w:szCs w:val="20"/>
               </w:rPr>
-            </w:pPr>
-          </w:p>
-          <w:p>
-            <w:pPr>
-              <w:spacing w:after="0" w:line="240" w:lineRule="auto"/>
+              <w:t xml:space="preserve">                                      </w:t>
+            </w:r>
+            <w:r>
               <w:rPr>
                 <w:rFonts w:ascii="Arial" w:hAnsi="Arial" w:cs="Arial"/>
                 <w:b/>
                 <w:sz w:val="18"/>
                 <w:szCs w:val="18"/>
               </w:rPr>
-            </w:pPr>
-            <w:r>
+              <w:t xml:space="preserve">      </w:t>
+            </w:r>
+          </w:p>
+          <w:p>
+            <w:pPr>
+              <w:spacing w:after="0" w:line="240" w:lineRule="auto"/>
               <w:rPr>
                 <w:rFonts w:ascii="Arial" w:hAnsi="Arial" w:cs="Arial"/>
                 <w:b/>
                 <w:sz w:val="18"/>
                 <w:szCs w:val="18"/>
               </w:rPr>
-              <w:t xml:space="preserve">Address: </w:t>
-            </w:r>
+            </w:pPr>
             <w:r>
               <w:rPr>
                 <w:rFonts w:ascii="Arial" w:hAnsi="Arial" w:cs="Arial"/>
@@ -428,7 +573,7 @@
                 <w:sz w:val="18"/>
                 <w:szCs w:val="18"/>
               </w:rPr>
-              <w:t xml:space="preserve"> </w:t>
+              <w:t xml:space="preserve">                 </w:t>
             </w:r>
             <w:r>
               <w:rPr>
@@ -437,8 +582,9 @@
                 <w:sz w:val="18"/>
                 <w:szCs w:val="18"/>
               </w:rPr>
-              <w:t xml:space="preserve">  </w:t>
-            </w:r>
+              <w:t xml:space="preserve">   </w:t>
+            </w:r>
+            <w:proofErr w:type="spellStart"/>
             <w:r>
               <w:rPr>
                 <w:rFonts w:ascii="Arial" w:hAnsi="Arial" w:cs="Arial"/>
@@ -446,8 +592,9 @@
                 <w:sz w:val="18"/>
                 <w:szCs w:val="18"/>
               </w:rPr>
-              <w:t xml:space="preserve">No. 28, </w:t>
-            </w:r>
+              <w:t>Hinthada</w:t>
+            </w:r>
+            <w:proofErr w:type="spellEnd"/>
             <w:r>
               <w:rPr>
                 <w:rFonts w:ascii="Arial" w:hAnsi="Arial" w:cs="Arial"/>
@@ -455,7 +602,7 @@
                 <w:sz w:val="18"/>
                 <w:szCs w:val="18"/>
               </w:rPr>
-              <w:t>Kayin Kyaung Street,</w:t>
+              <w:t>,</w:t>
             </w:r>
             <w:r>
               <w:rPr>
@@ -464,7 +611,7 @@
                 <w:sz w:val="18"/>
                 <w:szCs w:val="18"/>
               </w:rPr>
-              <w:t xml:space="preserve"> </w:t>
+              <w:t xml:space="preserve"> Ayeyarwady Region</w:t>
             </w:r>
             <w:r>
               <w:rPr>
@@ -473,17 +620,19 @@
                 <w:sz w:val="18"/>
                 <w:szCs w:val="18"/>
               </w:rPr>
-              <w:t>Tar Ngar Se</w:t>
-            </w:r>
-            <w:r>
+              <w:t xml:space="preserve">, Myanmar  </w:t>
+            </w:r>
+          </w:p>
+          <w:p>
+            <w:pPr>
+              <w:spacing w:after="0" w:line="240" w:lineRule="auto"/>
               <w:rPr>
                 <w:rFonts w:ascii="Arial" w:hAnsi="Arial" w:cs="Arial"/>
                 <w:b/>
                 <w:sz w:val="18"/>
                 <w:szCs w:val="18"/>
               </w:rPr>
-              <w:t xml:space="preserve"> (</w:t>
-            </w:r>
+            </w:pPr>
             <w:r>
               <w:rPr>
                 <w:rFonts w:ascii="Arial" w:hAnsi="Arial" w:cs="Arial"/>
@@ -491,7 +640,7 @@
                 <w:sz w:val="18"/>
                 <w:szCs w:val="18"/>
               </w:rPr>
-              <w:t>South</w:t>
+              <w:t>Post Code</w:t>
             </w:r>
             <w:r>
               <w:rPr>
@@ -500,7 +649,7 @@
                 <w:sz w:val="18"/>
                 <w:szCs w:val="18"/>
               </w:rPr>
-              <w:t>)</w:t>
+              <w:t>: 1006</w:t>
             </w:r>
             <w:r>
               <w:rPr>
@@ -509,16 +658,7 @@
                 <w:sz w:val="18"/>
                 <w:szCs w:val="18"/>
               </w:rPr>
-              <w:t xml:space="preserve"> Quarter, </w:t>
-            </w:r>
-            <w:r>
-              <w:rPr>
-                <w:rFonts w:ascii="Times New Roman" w:eastAsia="Times New Roman" w:hAnsi="Times New Roman" w:cs="Times New Roman"/>
-                <w:color w:val="000000"/>
-                <w:sz w:val="20"/>
-                <w:szCs w:val="20"/>
-              </w:rPr>
-              <w:t xml:space="preserve">                                      </w:t>
+              <w:t>0</w:t>
             </w:r>
             <w:r>
               <w:rPr>
@@ -527,19 +667,17 @@
                 <w:sz w:val="18"/>
                 <w:szCs w:val="18"/>
               </w:rPr>
-              <w:t xml:space="preserve">      </w:t>
-            </w:r>
-          </w:p>
-          <w:p>
-            <w:pPr>
-              <w:spacing w:after="0" w:line="240" w:lineRule="auto"/>
+              <w:t xml:space="preserve">1            </w:t>
+            </w:r>
+            <w:r>
               <w:rPr>
                 <w:rFonts w:ascii="Arial" w:hAnsi="Arial" w:cs="Arial"/>
                 <w:b/>
                 <w:sz w:val="18"/>
                 <w:szCs w:val="18"/>
               </w:rPr>
-            </w:pPr>
+              <w:t xml:space="preserve">                      </w:t>
+            </w:r>
             <w:r>
               <w:rPr>
                 <w:rFonts w:ascii="Arial" w:hAnsi="Arial" w:cs="Arial"/>
@@ -547,7 +685,7 @@
                 <w:sz w:val="18"/>
                 <w:szCs w:val="18"/>
               </w:rPr>
-              <w:t xml:space="preserve">                 </w:t>
+              <w:t xml:space="preserve">                                                 </w:t>
             </w:r>
             <w:r>
               <w:rPr>
@@ -556,7 +694,7 @@
                 <w:sz w:val="18"/>
                 <w:szCs w:val="18"/>
               </w:rPr>
-              <w:t xml:space="preserve">   </w:t>
+              <w:t xml:space="preserve"> </w:t>
             </w:r>
             <w:r>
               <w:rPr>
@@ -565,7 +703,7 @@
                 <w:sz w:val="18"/>
                 <w:szCs w:val="18"/>
               </w:rPr>
-              <w:t>Hinthada,</w:t>
+              <w:t xml:space="preserve">     </w:t>
             </w:r>
             <w:r>
               <w:rPr>
@@ -574,7 +712,7 @@
                 <w:sz w:val="18"/>
                 <w:szCs w:val="18"/>
               </w:rPr>
-              <w:t xml:space="preserve"> Ayeyarwady Region</w:t>
+              <w:t xml:space="preserve">   </w:t>
             </w:r>
             <w:r>
               <w:rPr>
@@ -583,107 +721,6 @@
                 <w:sz w:val="18"/>
                 <w:szCs w:val="18"/>
               </w:rPr>
-              <w:t xml:space="preserve">, Myanmar  </w:t>
-            </w:r>
-          </w:p>
-          <w:p>
-            <w:pPr>
-              <w:spacing w:after="0" w:line="240" w:lineRule="auto"/>
-              <w:rPr>
-                <w:rFonts w:ascii="Arial" w:hAnsi="Arial" w:cs="Arial"/>
-                <w:b/>
-                <w:sz w:val="18"/>
-                <w:szCs w:val="18"/>
-              </w:rPr>
-            </w:pPr>
-            <w:r>
-              <w:rPr>
-                <w:rFonts w:ascii="Arial" w:hAnsi="Arial" w:cs="Arial"/>
-                <w:b/>
-                <w:sz w:val="18"/>
-                <w:szCs w:val="18"/>
-              </w:rPr>
-              <w:t>Post Code</w:t>
-            </w:r>
-            <w:r>
-              <w:rPr>
-                <w:rFonts w:ascii="Arial" w:hAnsi="Arial" w:cs="Arial"/>
-                <w:b/>
-                <w:sz w:val="18"/>
-                <w:szCs w:val="18"/>
-              </w:rPr>
-              <w:t>: 1006</w:t>
-            </w:r>
-            <w:r>
-              <w:rPr>
-                <w:rFonts w:ascii="Arial" w:hAnsi="Arial" w:cs="Arial"/>
-                <w:b/>
-                <w:sz w:val="18"/>
-                <w:szCs w:val="18"/>
-              </w:rPr>
-              <w:t>0</w:t>
-            </w:r>
-            <w:r>
-              <w:rPr>
-                <w:rFonts w:ascii="Arial" w:hAnsi="Arial" w:cs="Arial"/>
-                <w:b/>
-                <w:sz w:val="18"/>
-                <w:szCs w:val="18"/>
-              </w:rPr>
-              <w:t xml:space="preserve">1            </w:t>
-            </w:r>
-            <w:r>
-              <w:rPr>
-                <w:rFonts w:ascii="Arial" w:hAnsi="Arial" w:cs="Arial"/>
-                <w:b/>
-                <w:sz w:val="18"/>
-                <w:szCs w:val="18"/>
-              </w:rPr>
-              <w:t xml:space="preserve">                      </w:t>
-            </w:r>
-            <w:r>
-              <w:rPr>
-                <w:rFonts w:ascii="Arial" w:hAnsi="Arial" w:cs="Arial"/>
-                <w:b/>
-                <w:sz w:val="18"/>
-                <w:szCs w:val="18"/>
-              </w:rPr>
-              <w:t xml:space="preserve">                                                 </w:t>
-            </w:r>
-            <w:r>
-              <w:rPr>
-                <w:rFonts w:ascii="Arial" w:hAnsi="Arial" w:cs="Arial"/>
-                <w:b/>
-                <w:sz w:val="18"/>
-                <w:szCs w:val="18"/>
-              </w:rPr>
-              <w:t xml:space="preserve"> </w:t>
-            </w:r>
-            <w:r>
-              <w:rPr>
-                <w:rFonts w:ascii="Arial" w:hAnsi="Arial" w:cs="Arial"/>
-                <w:b/>
-                <w:sz w:val="18"/>
-                <w:szCs w:val="18"/>
-              </w:rPr>
-              <w:t xml:space="preserve">     </w:t>
-            </w:r>
-            <w:r>
-              <w:rPr>
-                <w:rFonts w:ascii="Arial" w:hAnsi="Arial" w:cs="Arial"/>
-                <w:b/>
-                <w:sz w:val="18"/>
-                <w:szCs w:val="18"/>
-              </w:rPr>
-              <w:t xml:space="preserve">   </w:t>
-            </w:r>
-            <w:r>
-              <w:rPr>
-                <w:rFonts w:ascii="Arial" w:hAnsi="Arial" w:cs="Arial"/>
-                <w:b/>
-                <w:sz w:val="18"/>
-                <w:szCs w:val="18"/>
-              </w:rPr>
               <w:t xml:space="preserve">                                                 </w:t>
             </w:r>
           </w:p>
@@ -696,7 +733,6 @@
               <w:top w:val="nil"/>
               <w:left w:val="nil"/>
             </w:tcBorders>
-            <w:shd w:val="clear" w:color="auto" w:fill="auto"/>
             <w:hideMark/>
           </w:tcPr>
           <w:p>
@@ -821,7 +857,6 @@
             <w:tcBorders>
               <w:right w:val="nil"/>
             </w:tcBorders>
-            <w:shd w:val="clear" w:color="auto" w:fill="auto"/>
             <w:vAlign w:val="center"/>
             <w:hideMark/>
           </w:tcPr>
@@ -853,7 +888,6 @@
               <w:left w:val="nil"/>
               <w:right w:val="nil"/>
             </w:tcBorders>
-            <w:shd w:val="clear" w:color="auto" w:fill="auto"/>
             <w:vAlign w:val="bottom"/>
             <w:hideMark/>
           </w:tcPr>
@@ -876,7 +910,6 @@
               <w:left w:val="nil"/>
               <w:right w:val="nil"/>
             </w:tcBorders>
-            <w:shd w:val="clear" w:color="auto" w:fill="auto"/>
             <w:vAlign w:val="bottom"/>
             <w:hideMark/>
           </w:tcPr>
@@ -899,7 +932,6 @@
               <w:left w:val="nil"/>
               <w:right w:val="nil"/>
             </w:tcBorders>
-            <w:shd w:val="clear" w:color="auto" w:fill="auto"/>
             <w:vAlign w:val="bottom"/>
             <w:hideMark/>
           </w:tcPr>
@@ -986,7 +1018,7 @@
                 </mc:Choice>
                 <mc:Fallback>
                   <w:pict>
-                    <v:line w14:anchorId="65396780" id="Straight Connector 2" o:spid="_x0000_s1026" style="position:absolute;z-index:251663872;visibility:visible;mso-wrap-style:square;mso-width-percent:0;mso-height-percent:0;mso-wrap-distance-left:9pt;mso-wrap-distance-top:0;mso-wrap-distance-right:9pt;mso-wrap-distance-bottom:0;mso-position-horizontal:absolute;mso-position-horizontal-relative:text;mso-position-vertical:absolute;mso-position-vertical-relative:text;mso-width-percent:0;mso-height-percent:0;mso-width-relative:page;mso-height-relative:page" from="-250.9pt,-11.15pt" to="280.1pt,-11.15pt" o:gfxdata="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" strokeweight="4.5pt">
+                    <v:line w14:anchorId="59ADA962" id="Straight Connector 2" o:spid="_x0000_s1026" style="position:absolute;z-index:251663872;visibility:visible;mso-wrap-style:square;mso-width-percent:0;mso-height-percent:0;mso-wrap-distance-left:9pt;mso-wrap-distance-top:0;mso-wrap-distance-right:9pt;mso-wrap-distance-bottom:0;mso-position-horizontal:absolute;mso-position-horizontal-relative:text;mso-position-vertical:absolute;mso-position-vertical-relative:text;mso-width-percent:0;mso-height-percent:0;mso-width-relative:page;mso-height-relative:page" from="-250.9pt,-11.15pt" to="280.1pt,-11.15pt" o:gfxdata="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" strokeweight="4.5pt">
                       <v:stroke linestyle="thickThin"/>
                     </v:line>
                   </w:pict>
@@ -1003,7 +1035,6 @@
               <w:left w:val="nil"/>
               <w:right w:val="nil"/>
             </w:tcBorders>
-            <w:shd w:val="clear" w:color="auto" w:fill="auto"/>
             <w:hideMark/>
           </w:tcPr>
           <w:p>
@@ -1027,7 +1058,6 @@
               <w:left w:val="nil"/>
               <w:right w:val="nil"/>
             </w:tcBorders>
-            <w:shd w:val="clear" w:color="auto" w:fill="auto"/>
             <w:hideMark/>
           </w:tcPr>
           <w:p>
@@ -1050,7 +1080,6 @@
               <w:left w:val="nil"/>
               <w:right w:val="nil"/>
             </w:tcBorders>
-            <w:shd w:val="clear" w:color="auto" w:fill="auto"/>
             <w:hideMark/>
           </w:tcPr>
           <w:p>
@@ -1074,7 +1103,6 @@
         <w:tc>
           <w:tcPr>
             <w:tcW w:w="1080" w:type="dxa"/>
-            <w:shd w:val="clear" w:color="auto" w:fill="auto"/>
             <w:noWrap/>
             <w:hideMark/>
           </w:tcPr>
@@ -1118,7 +1146,6 @@
           <w:tcPr>
             <w:tcW w:w="5256" w:type="dxa"/>
             <w:gridSpan w:val="4"/>
-            <w:shd w:val="clear" w:color="auto" w:fill="auto"/>
             <w:noWrap/>
             <w:hideMark/>
           </w:tcPr>
@@ -1143,7 +1170,31 @@
                 <w:sz w:val="24"/>
                 <w:szCs w:val="24"/>
               </w:rPr>
-              <w:t>{studentName}</w:t>
+              <w:t>{</w:t>
+            </w:r>
+            <w:proofErr w:type="spellStart"/>
+            <w:r>
+              <w:rPr>
+                <w:rFonts w:ascii="Times New Roman" w:eastAsia="Times New Roman" w:hAnsi="Times New Roman" w:cs="Times New Roman"/>
+                <w:b/>
+                <w:bCs/>
+                <w:color w:val="000000"/>
+                <w:sz w:val="24"/>
+                <w:szCs w:val="24"/>
+              </w:rPr>
+              <w:t>studentName</w:t>
+            </w:r>
+            <w:proofErr w:type="spellEnd"/>
+            <w:r>
+              <w:rPr>
+                <w:rFonts w:ascii="Times New Roman" w:eastAsia="Times New Roman" w:hAnsi="Times New Roman" w:cs="Times New Roman"/>
+                <w:b/>
+                <w:bCs/>
+                <w:color w:val="000000"/>
+                <w:sz w:val="24"/>
+                <w:szCs w:val="24"/>
+              </w:rPr>
+              <w:t>}</w:t>
             </w:r>
           </w:p>
         </w:tc>
@@ -1154,7 +1205,6 @@
             <w:tcBorders>
               <w:left w:val="nil"/>
             </w:tcBorders>
-            <w:shd w:val="clear" w:color="auto" w:fill="auto"/>
             <w:noWrap/>
             <w:hideMark/>
           </w:tcPr>
@@ -1190,7 +1240,31 @@
                 <w:sz w:val="24"/>
                 <w:szCs w:val="24"/>
               </w:rPr>
-              <w:t>{rollNumber}</w:t>
+              <w:t>{</w:t>
+            </w:r>
+            <w:proofErr w:type="spellStart"/>
+            <w:r>
+              <w:rPr>
+                <w:rFonts w:ascii="Times New Roman" w:eastAsia="Times New Roman" w:hAnsi="Times New Roman" w:cs="Times New Roman"/>
+                <w:b/>
+                <w:bCs/>
+                <w:color w:val="000000"/>
+                <w:sz w:val="24"/>
+                <w:szCs w:val="24"/>
+              </w:rPr>
+              <w:t>rollNumber</w:t>
+            </w:r>
+            <w:proofErr w:type="spellEnd"/>
+            <w:r>
+              <w:rPr>
+                <w:rFonts w:ascii="Times New Roman" w:eastAsia="Times New Roman" w:hAnsi="Times New Roman" w:cs="Times New Roman"/>
+                <w:b/>
+                <w:bCs/>
+                <w:color w:val="000000"/>
+                <w:sz w:val="24"/>
+                <w:szCs w:val="24"/>
+              </w:rPr>
+              <w:t>}</w:t>
             </w:r>
           </w:p>
         </w:tc>
@@ -1202,7 +1276,6 @@
         <w:tc>
           <w:tcPr>
             <w:tcW w:w="1080" w:type="dxa"/>
-            <w:shd w:val="clear" w:color="auto" w:fill="auto"/>
             <w:noWrap/>
             <w:hideMark/>
           </w:tcPr>
@@ -1246,7 +1319,6 @@
           <w:tcPr>
             <w:tcW w:w="5256" w:type="dxa"/>
             <w:gridSpan w:val="4"/>
-            <w:shd w:val="clear" w:color="auto" w:fill="auto"/>
             <w:noWrap/>
             <w:hideMark/>
           </w:tcPr>
@@ -1273,6 +1345,7 @@
               </w:rPr>
               <w:t>{</w:t>
             </w:r>
+            <w:proofErr w:type="spellStart"/>
             <w:r>
               <w:rPr>
                 <w:rFonts w:ascii="Times New Roman" w:eastAsia="Times New Roman" w:hAnsi="Times New Roman" w:cs="Times New Roman"/>
@@ -1284,6 +1357,7 @@
               </w:rPr>
               <w:t>className</w:t>
             </w:r>
+            <w:proofErr w:type="spellEnd"/>
             <w:r>
               <w:rPr>
                 <w:rFonts w:ascii="Times New Roman" w:eastAsia="Times New Roman" w:hAnsi="Times New Roman" w:cs="Times New Roman"/>
@@ -1295,6 +1369,7 @@
               </w:rPr>
               <w:t>} ({</w:t>
             </w:r>
+            <w:proofErr w:type="spellStart"/>
             <w:r>
               <w:rPr>
                 <w:rFonts w:ascii="Times New Roman" w:eastAsia="Times New Roman" w:hAnsi="Times New Roman" w:cs="Times New Roman"/>
@@ -1315,7 +1390,19 @@
                 <w:sz w:val="24"/>
                 <w:szCs w:val="24"/>
               </w:rPr>
-              <w:t>r}</w:t>
+              <w:t>r</w:t>
+            </w:r>
+            <w:proofErr w:type="spellEnd"/>
+            <w:r>
+              <w:rPr>
+                <w:rFonts w:ascii="Times New Roman" w:eastAsia="Times New Roman" w:hAnsi="Times New Roman" w:cs="Times New Roman"/>
+                <w:b/>
+                <w:bCs/>
+                <w:color w:val="000000"/>
+                <w:sz w:val="24"/>
+                <w:szCs w:val="24"/>
+              </w:rPr>
+              <w:t>}</w:t>
             </w:r>
             <w:r>
               <w:rPr>
@@ -1337,7 +1424,6 @@
             <w:tcBorders>
               <w:left w:val="nil"/>
             </w:tcBorders>
-            <w:shd w:val="clear" w:color="auto" w:fill="auto"/>
             <w:noWrap/>
             <w:hideMark/>
           </w:tcPr>
@@ -1362,7 +1448,55 @@
                 <w:sz w:val="24"/>
                 <w:szCs w:val="24"/>
               </w:rPr>
-              <w:t>Degree Programme:  B.C.Sc.</w:t>
+              <w:t xml:space="preserve">Degree </w:t>
+            </w:r>
+            <w:proofErr w:type="spellStart"/>
+            <w:r>
+              <w:rPr>
+                <w:rFonts w:ascii="Calibri" w:eastAsia="Times New Roman" w:hAnsi="Calibri" w:cs="Times New Roman"/>
+                <w:b/>
+                <w:bCs/>
+                <w:color w:val="000000"/>
+                <w:sz w:val="24"/>
+                <w:szCs w:val="24"/>
+              </w:rPr>
+              <w:t>Programme</w:t>
+            </w:r>
+            <w:proofErr w:type="spellEnd"/>
+            <w:r>
+              <w:rPr>
+                <w:rFonts w:ascii="Calibri" w:eastAsia="Times New Roman" w:hAnsi="Calibri" w:cs="Times New Roman"/>
+                <w:b/>
+                <w:bCs/>
+                <w:color w:val="000000"/>
+                <w:sz w:val="24"/>
+                <w:szCs w:val="24"/>
+              </w:rPr>
+              <w:t xml:space="preserve">:  </w:t>
+            </w:r>
+            <w:proofErr w:type="spellStart"/>
+            <w:r>
+              <w:rPr>
+                <w:rFonts w:ascii="Calibri" w:eastAsia="Times New Roman" w:hAnsi="Calibri" w:cs="Times New Roman"/>
+                <w:b/>
+                <w:bCs/>
+                <w:color w:val="000000"/>
+                <w:sz w:val="24"/>
+                <w:szCs w:val="24"/>
+              </w:rPr>
+              <w:t>B.C.Sc</w:t>
+            </w:r>
+            <w:proofErr w:type="spellEnd"/>
+            <w:r>
+              <w:rPr>
+                <w:rFonts w:ascii="Calibri" w:eastAsia="Times New Roman" w:hAnsi="Calibri" w:cs="Times New Roman"/>
+                <w:b/>
+                <w:bCs/>
+                <w:color w:val="000000"/>
+                <w:sz w:val="24"/>
+                <w:szCs w:val="24"/>
+              </w:rPr>
+              <w:t>.</w:t>
             </w:r>
           </w:p>
         </w:tc>
@@ -1381,7 +1515,6 @@
               <w:bottom w:val="single" w:sz="4" w:space="0" w:color="auto"/>
               <w:right w:val="single" w:sz="4" w:space="0" w:color="auto"/>
             </w:tcBorders>
-            <w:shd w:val="clear" w:color="auto" w:fill="auto"/>
             <w:noWrap/>
             <w:vAlign w:val="bottom"/>
           </w:tcPr>
@@ -1403,6 +1536,7 @@
               </w:rPr>
               <w:t xml:space="preserve">{ALIAS </w:t>
             </w:r>
+            <w:proofErr w:type="spellStart"/>
             <w:r>
               <w:rPr>
                 <w:rFonts w:ascii="Times New Roman" w:eastAsia="Times New Roman" w:hAnsi="Times New Roman" w:cs="Times New Roman"/>
@@ -1411,6 +1545,7 @@
               </w:rPr>
               <w:t>ovaGpa</w:t>
             </w:r>
+            <w:proofErr w:type="spellEnd"/>
             <w:r>
               <w:rPr>
                 <w:rFonts w:ascii="Times New Roman" w:eastAsia="Times New Roman" w:hAnsi="Times New Roman" w:cs="Times New Roman"/>
@@ -1428,6 +1563,7 @@
               </w:rPr>
               <w:t xml:space="preserve">INS </w:t>
             </w:r>
+            <w:proofErr w:type="spellStart"/>
             <w:r>
               <w:rPr>
                 <w:rFonts w:ascii="Times New Roman" w:eastAsia="Times New Roman" w:hAnsi="Times New Roman" w:cs="Times New Roman"/>
@@ -1436,6 +1572,7 @@
               </w:rPr>
               <w:t>overallGpa</w:t>
             </w:r>
+            <w:proofErr w:type="spellEnd"/>
             <w:r>
               <w:rPr>
                 <w:rFonts w:ascii="Times New Roman" w:eastAsia="Times New Roman" w:hAnsi="Times New Roman" w:cs="Times New Roman"/>
@@ -1461,7 +1598,6 @@
               <w:bottom w:val="single" w:sz="4" w:space="0" w:color="auto"/>
               <w:right w:val="single" w:sz="4" w:space="0" w:color="auto"/>
             </w:tcBorders>
-            <w:shd w:val="clear" w:color="auto" w:fill="auto"/>
             <w:noWrap/>
             <w:vAlign w:val="bottom"/>
           </w:tcPr>
@@ -1505,7 +1641,6 @@
               <w:bottom w:val="single" w:sz="4" w:space="0" w:color="auto"/>
               <w:right w:val="single" w:sz="4" w:space="0" w:color="auto"/>
             </w:tcBorders>
-            <w:shd w:val="clear" w:color="auto" w:fill="auto"/>
             <w:noWrap/>
             <w:vAlign w:val="bottom"/>
           </w:tcPr>
@@ -1526,6 +1661,7 @@
               </w:rPr>
               <w:t xml:space="preserve">{ALIAS </w:t>
             </w:r>
+            <w:proofErr w:type="spellStart"/>
             <w:r>
               <w:rPr>
                 <w:rFonts w:ascii="Times New Roman" w:eastAsia="Times New Roman" w:hAnsi="Times New Roman" w:cs="Times New Roman"/>
@@ -1551,7 +1687,17 @@
                 <w:sz w:val="24"/>
                 <w:szCs w:val="24"/>
               </w:rPr>
-              <w:t xml:space="preserve">sterName </w:t>
+              <w:t>sterName</w:t>
+            </w:r>
+            <w:proofErr w:type="spellEnd"/>
+            <w:r>
+              <w:rPr>
+                <w:rFonts w:ascii="Times New Roman" w:eastAsia="Times New Roman" w:hAnsi="Times New Roman" w:cs="Times New Roman"/>
+                <w:color w:val="000000"/>
+                <w:sz w:val="24"/>
+                <w:szCs w:val="24"/>
+              </w:rPr>
+              <w:t xml:space="preserve"> </w:t>
             </w:r>
             <w:r>
               <w:rPr>
@@ -1561,6 +1707,7 @@
               </w:rPr>
               <w:t>INS $</w:t>
             </w:r>
+            <w:proofErr w:type="spellStart"/>
             <w:r>
               <w:rPr>
                 <w:rFonts w:ascii="Times New Roman" w:eastAsia="Times New Roman" w:hAnsi="Times New Roman" w:cs="Times New Roman"/>
@@ -1586,6 +1733,7 @@
               </w:rPr>
               <w:t>semesterName</w:t>
             </w:r>
+            <w:proofErr w:type="spellEnd"/>
             <w:r>
               <w:rPr>
                 <w:rFonts w:ascii="Times New Roman" w:eastAsia="Times New Roman" w:hAnsi="Times New Roman" w:cs="Times New Roman"/>
@@ -1612,6 +1760,7 @@
               </w:rPr>
               <w:t xml:space="preserve">{ALIAS </w:t>
             </w:r>
+            <w:proofErr w:type="spellStart"/>
             <w:r>
               <w:rPr>
                 <w:rFonts w:ascii="Times New Roman" w:eastAsia="Times New Roman" w:hAnsi="Times New Roman" w:cs="Times New Roman"/>
@@ -1620,6 +1769,7 @@
               </w:rPr>
               <w:t>totalCrd</w:t>
             </w:r>
+            <w:proofErr w:type="spellEnd"/>
             <w:r>
               <w:rPr>
                 <w:rFonts w:ascii="Times New Roman" w:eastAsia="Times New Roman" w:hAnsi="Times New Roman" w:cs="Times New Roman"/>
@@ -1628,6 +1778,7 @@
               </w:rPr>
               <w:t xml:space="preserve"> INS $</w:t>
             </w:r>
+            <w:proofErr w:type="spellStart"/>
             <w:r>
               <w:rPr>
                 <w:rFonts w:ascii="Times New Roman" w:eastAsia="Times New Roman" w:hAnsi="Times New Roman" w:cs="Times New Roman"/>
@@ -1652,6 +1803,7 @@
               </w:rPr>
               <w:t>semesterCredits</w:t>
             </w:r>
+            <w:proofErr w:type="spellEnd"/>
             <w:r>
               <w:rPr>
                 <w:rFonts w:ascii="Times New Roman" w:eastAsia="Times New Roman" w:hAnsi="Times New Roman" w:cs="Times New Roman"/>
@@ -1678,6 +1830,7 @@
               </w:rPr>
               <w:t xml:space="preserve">{ALIAS </w:t>
             </w:r>
+            <w:proofErr w:type="spellStart"/>
             <w:r>
               <w:rPr>
                 <w:rFonts w:ascii="Times New Roman" w:eastAsia="Times New Roman" w:hAnsi="Times New Roman" w:cs="Times New Roman"/>
@@ -1687,6 +1840,7 @@
               </w:rPr>
               <w:t>totalGp</w:t>
             </w:r>
+            <w:proofErr w:type="spellEnd"/>
             <w:r>
               <w:rPr>
                 <w:rFonts w:ascii="Times New Roman" w:eastAsia="Times New Roman" w:hAnsi="Times New Roman" w:cs="Times New Roman"/>
@@ -1695,6 +1849,7 @@
               </w:rPr>
               <w:t xml:space="preserve"> INS $</w:t>
             </w:r>
+            <w:proofErr w:type="spellStart"/>
             <w:r>
               <w:rPr>
                 <w:rFonts w:ascii="Times New Roman" w:eastAsia="Times New Roman" w:hAnsi="Times New Roman" w:cs="Times New Roman"/>
@@ -1720,6 +1875,7 @@
               </w:rPr>
               <w:t>semesterGp</w:t>
             </w:r>
+            <w:proofErr w:type="spellEnd"/>
             <w:r>
               <w:rPr>
                 <w:rFonts w:ascii="Times New Roman" w:eastAsia="Times New Roman" w:hAnsi="Times New Roman" w:cs="Times New Roman"/>
@@ -1746,6 +1902,7 @@
               </w:rPr>
               <w:t xml:space="preserve">{ALIAS </w:t>
             </w:r>
+            <w:proofErr w:type="spellStart"/>
             <w:r>
               <w:rPr>
                 <w:rFonts w:ascii="Times New Roman" w:eastAsia="Times New Roman" w:hAnsi="Times New Roman" w:cs="Times New Roman"/>
@@ -1755,6 +1912,7 @@
               </w:rPr>
               <w:t>gpa</w:t>
             </w:r>
+            <w:proofErr w:type="spellEnd"/>
             <w:r>
               <w:rPr>
                 <w:rFonts w:ascii="Times New Roman" w:eastAsia="Times New Roman" w:hAnsi="Times New Roman" w:cs="Times New Roman"/>
@@ -1772,6 +1930,7 @@
               </w:rPr>
               <w:t>INS $</w:t>
             </w:r>
+            <w:proofErr w:type="spellStart"/>
             <w:r>
               <w:rPr>
                 <w:rFonts w:ascii="Times New Roman" w:eastAsia="Times New Roman" w:hAnsi="Times New Roman" w:cs="Times New Roman"/>
@@ -1797,6 +1956,7 @@
               </w:rPr>
               <w:t>gpa</w:t>
             </w:r>
+            <w:proofErr w:type="spellEnd"/>
             <w:r>
               <w:rPr>
                 <w:rFonts w:ascii="Times New Roman" w:eastAsia="Times New Roman" w:hAnsi="Times New Roman" w:cs="Times New Roman"/>
@@ -1822,7 +1982,6 @@
               <w:bottom w:val="single" w:sz="4" w:space="0" w:color="auto"/>
               <w:right w:val="single" w:sz="4" w:space="0" w:color="auto"/>
             </w:tcBorders>
-            <w:shd w:val="clear" w:color="auto" w:fill="auto"/>
             <w:noWrap/>
             <w:vAlign w:val="bottom"/>
             <w:hideMark/>
@@ -1862,6 +2021,7 @@
               </w:rPr>
               <w:t>*</w:t>
             </w:r>
+            <w:proofErr w:type="spellStart"/>
             <w:r>
               <w:rPr>
                 <w:rFonts w:ascii="Times New Roman" w:eastAsia="Times New Roman" w:hAnsi="Times New Roman" w:cs="Times New Roman"/>
@@ -1873,6 +2033,7 @@
               </w:rPr>
               <w:t>semesterName</w:t>
             </w:r>
+            <w:proofErr w:type="spellEnd"/>
             <w:r>
               <w:rPr>
                 <w:rFonts w:ascii="Times New Roman" w:eastAsia="Times New Roman" w:hAnsi="Times New Roman" w:cs="Times New Roman"/>
@@ -1911,7 +2072,6 @@
               <w:bottom w:val="single" w:sz="8" w:space="0" w:color="auto"/>
               <w:right w:val="single" w:sz="8" w:space="0" w:color="auto"/>
             </w:tcBorders>
-            <w:shd w:val="clear" w:color="auto" w:fill="auto"/>
             <w:noWrap/>
             <w:vAlign w:val="center"/>
             <w:hideMark/>
@@ -1952,7 +2112,6 @@
               <w:bottom w:val="single" w:sz="8" w:space="0" w:color="auto"/>
               <w:right w:val="single" w:sz="4" w:space="0" w:color="auto"/>
             </w:tcBorders>
-            <w:shd w:val="clear" w:color="auto" w:fill="auto"/>
             <w:noWrap/>
             <w:vAlign w:val="center"/>
             <w:hideMark/>
@@ -1992,7 +2151,6 @@
               <w:bottom w:val="single" w:sz="4" w:space="0" w:color="auto"/>
               <w:right w:val="single" w:sz="4" w:space="0" w:color="auto"/>
             </w:tcBorders>
-            <w:shd w:val="clear" w:color="auto" w:fill="auto"/>
             <w:noWrap/>
             <w:vAlign w:val="center"/>
             <w:hideMark/>
@@ -2032,7 +2190,6 @@
               <w:bottom w:val="single" w:sz="4" w:space="0" w:color="auto"/>
               <w:right w:val="single" w:sz="4" w:space="0" w:color="auto"/>
             </w:tcBorders>
-            <w:shd w:val="clear" w:color="auto" w:fill="auto"/>
             <w:noWrap/>
             <w:vAlign w:val="center"/>
             <w:hideMark/>
@@ -2073,7 +2230,6 @@
               <w:bottom w:val="single" w:sz="4" w:space="0" w:color="auto"/>
               <w:right w:val="single" w:sz="4" w:space="0" w:color="auto"/>
             </w:tcBorders>
-            <w:shd w:val="clear" w:color="auto" w:fill="auto"/>
             <w:noWrap/>
             <w:vAlign w:val="bottom"/>
             <w:hideMark/>
@@ -2114,7 +2270,6 @@
               <w:bottom w:val="single" w:sz="4" w:space="0" w:color="auto"/>
               <w:right w:val="single" w:sz="4" w:space="0" w:color="auto"/>
             </w:tcBorders>
-            <w:shd w:val="clear" w:color="auto" w:fill="auto"/>
             <w:noWrap/>
             <w:vAlign w:val="bottom"/>
             <w:hideMark/>
@@ -2160,7 +2315,6 @@
               <w:bottom w:val="single" w:sz="8" w:space="0" w:color="auto"/>
               <w:right w:val="single" w:sz="8" w:space="0" w:color="auto"/>
             </w:tcBorders>
-            <w:shd w:val="clear" w:color="auto" w:fill="auto"/>
             <w:noWrap/>
             <w:vAlign w:val="center"/>
           </w:tcPr>
@@ -2182,7 +2336,31 @@
                 <w:sz w:val="24"/>
                 <w:szCs w:val="24"/>
               </w:rPr>
-              <w:t>{FOR grade IN $semester.grades}</w:t>
+              <w:t>{FOR grade IN $</w:t>
+            </w:r>
+            <w:proofErr w:type="spellStart"/>
+            <w:r>
+              <w:rPr>
+                <w:rFonts w:ascii="Times New Roman" w:eastAsia="Times New Roman" w:hAnsi="Times New Roman" w:cs="Times New Roman"/>
+                <w:b/>
+                <w:bCs/>
+                <w:color w:val="000000"/>
+                <w:sz w:val="24"/>
+                <w:szCs w:val="24"/>
+              </w:rPr>
+              <w:t>semester.grades</w:t>
+            </w:r>
+            <w:proofErr w:type="spellEnd"/>
+            <w:r>
+              <w:rPr>
+                <w:rFonts w:ascii="Times New Roman" w:eastAsia="Times New Roman" w:hAnsi="Times New Roman" w:cs="Times New Roman"/>
+                <w:b/>
+                <w:bCs/>
+                <w:color w:val="000000"/>
+                <w:sz w:val="24"/>
+                <w:szCs w:val="24"/>
+              </w:rPr>
+              <w:t>}</w:t>
             </w:r>
           </w:p>
         </w:tc>
@@ -2201,7 +2379,6 @@
               <w:bottom w:val="single" w:sz="8" w:space="0" w:color="auto"/>
               <w:right w:val="single" w:sz="8" w:space="0" w:color="auto"/>
             </w:tcBorders>
-            <w:shd w:val="clear" w:color="auto" w:fill="auto"/>
             <w:noWrap/>
             <w:vAlign w:val="center"/>
           </w:tcPr>
@@ -2238,7 +2415,43 @@
                 <w:sz w:val="24"/>
                 <w:szCs w:val="24"/>
               </w:rPr>
-              <w:t>{ALIAS subjectName  INS $grade.subjectName}</w:t>
+              <w:t xml:space="preserve">{ALIAS </w:t>
+            </w:r>
+            <w:proofErr w:type="spellStart"/>
+            <w:r>
+              <w:rPr>
+                <w:rFonts w:ascii="Times New Roman" w:eastAsia="Times New Roman" w:hAnsi="Times New Roman" w:cs="Times New Roman"/>
+                <w:sz w:val="24"/>
+                <w:szCs w:val="24"/>
+              </w:rPr>
+              <w:t>subjectName</w:t>
+            </w:r>
+            <w:proofErr w:type="spellEnd"/>
+            <w:r>
+              <w:rPr>
+                <w:rFonts w:ascii="Times New Roman" w:eastAsia="Times New Roman" w:hAnsi="Times New Roman" w:cs="Times New Roman"/>
+                <w:sz w:val="24"/>
+                <w:szCs w:val="24"/>
+              </w:rPr>
+              <w:t xml:space="preserve">  INS $</w:t>
+            </w:r>
+            <w:proofErr w:type="spellStart"/>
+            <w:r>
+              <w:rPr>
+                <w:rFonts w:ascii="Times New Roman" w:eastAsia="Times New Roman" w:hAnsi="Times New Roman" w:cs="Times New Roman"/>
+                <w:sz w:val="24"/>
+                <w:szCs w:val="24"/>
+              </w:rPr>
+              <w:t>grade.subjectName</w:t>
+            </w:r>
+            <w:proofErr w:type="spellEnd"/>
+            <w:r>
+              <w:rPr>
+                <w:rFonts w:ascii="Times New Roman" w:eastAsia="Times New Roman" w:hAnsi="Times New Roman" w:cs="Times New Roman"/>
+                <w:sz w:val="24"/>
+                <w:szCs w:val="24"/>
+              </w:rPr>
+              <w:t>}</w:t>
             </w:r>
           </w:p>
           <w:p>
@@ -2258,6 +2471,7 @@
               </w:rPr>
               <w:t xml:space="preserve">{ALIAS </w:t>
             </w:r>
+            <w:proofErr w:type="spellStart"/>
             <w:r>
               <w:rPr>
                 <w:rFonts w:ascii="Times New Roman" w:eastAsia="Times New Roman" w:hAnsi="Times New Roman" w:cs="Times New Roman"/>
@@ -2267,13 +2481,23 @@
               </w:rPr>
               <w:t>crdUnit</w:t>
             </w:r>
-            <w:r>
-              <w:rPr>
-                <w:rFonts w:ascii="Times New Roman" w:eastAsia="Times New Roman" w:hAnsi="Times New Roman" w:cs="Times New Roman"/>
-                <w:sz w:val="24"/>
-                <w:szCs w:val="24"/>
-              </w:rPr>
-              <w:t xml:space="preserve"> INS $grade.</w:t>
+            <w:proofErr w:type="spellEnd"/>
+            <w:r>
+              <w:rPr>
+                <w:rFonts w:ascii="Times New Roman" w:eastAsia="Times New Roman" w:hAnsi="Times New Roman" w:cs="Times New Roman"/>
+                <w:sz w:val="24"/>
+                <w:szCs w:val="24"/>
+              </w:rPr>
+              <w:t xml:space="preserve"> INS $</w:t>
+            </w:r>
+            <w:proofErr w:type="spellStart"/>
+            <w:r>
+              <w:rPr>
+                <w:rFonts w:ascii="Times New Roman" w:eastAsia="Times New Roman" w:hAnsi="Times New Roman" w:cs="Times New Roman"/>
+                <w:sz w:val="24"/>
+                <w:szCs w:val="24"/>
+              </w:rPr>
+              <w:t>grade.</w:t>
             </w:r>
             <w:r>
               <w:rPr>
@@ -2284,6 +2508,7 @@
               </w:rPr>
               <w:t>creditUnit</w:t>
             </w:r>
+            <w:proofErr w:type="spellEnd"/>
             <w:r>
               <w:rPr>
                 <w:rFonts w:ascii="Times New Roman" w:eastAsia="Times New Roman" w:hAnsi="Times New Roman" w:cs="Times New Roman"/>
@@ -2308,7 +2533,25 @@
                 <w:sz w:val="24"/>
                 <w:szCs w:val="24"/>
               </w:rPr>
-              <w:t>{ALIAS grade INS $grade.grade}</w:t>
+              <w:t>{ALIAS grade INS $</w:t>
+            </w:r>
+            <w:proofErr w:type="spellStart"/>
+            <w:r>
+              <w:rPr>
+                <w:rFonts w:ascii="Times New Roman" w:eastAsia="Times New Roman" w:hAnsi="Times New Roman" w:cs="Times New Roman"/>
+                <w:sz w:val="24"/>
+                <w:szCs w:val="24"/>
+              </w:rPr>
+              <w:t>grade.grade</w:t>
+            </w:r>
+            <w:proofErr w:type="spellEnd"/>
+            <w:r>
+              <w:rPr>
+                <w:rFonts w:ascii="Times New Roman" w:eastAsia="Times New Roman" w:hAnsi="Times New Roman" w:cs="Times New Roman"/>
+                <w:sz w:val="24"/>
+                <w:szCs w:val="24"/>
+              </w:rPr>
+              <w:t>}</w:t>
             </w:r>
           </w:p>
           <w:p>
@@ -2326,7 +2569,25 @@
                 <w:sz w:val="24"/>
                 <w:szCs w:val="24"/>
               </w:rPr>
-              <w:t>{ALIAS score INS $grade.score}</w:t>
+              <w:t>{ALIAS score INS $</w:t>
+            </w:r>
+            <w:proofErr w:type="spellStart"/>
+            <w:r>
+              <w:rPr>
+                <w:rFonts w:ascii="Times New Roman" w:eastAsia="Times New Roman" w:hAnsi="Times New Roman" w:cs="Times New Roman"/>
+                <w:sz w:val="24"/>
+                <w:szCs w:val="24"/>
+              </w:rPr>
+              <w:t>grade.score</w:t>
+            </w:r>
+            <w:proofErr w:type="spellEnd"/>
+            <w:r>
+              <w:rPr>
+                <w:rFonts w:ascii="Times New Roman" w:eastAsia="Times New Roman" w:hAnsi="Times New Roman" w:cs="Times New Roman"/>
+                <w:sz w:val="24"/>
+                <w:szCs w:val="24"/>
+              </w:rPr>
+              <w:t>}</w:t>
             </w:r>
           </w:p>
           <w:p>
@@ -2344,7 +2605,25 @@
                 <w:sz w:val="24"/>
                 <w:szCs w:val="24"/>
               </w:rPr>
-              <w:t>{ALIAS point INS $grade.point}</w:t>
+              <w:t>{ALIAS point INS $</w:t>
+            </w:r>
+            <w:proofErr w:type="spellStart"/>
+            <w:r>
+              <w:rPr>
+                <w:rFonts w:ascii="Times New Roman" w:eastAsia="Times New Roman" w:hAnsi="Times New Roman" w:cs="Times New Roman"/>
+                <w:sz w:val="24"/>
+                <w:szCs w:val="24"/>
+              </w:rPr>
+              <w:t>grade.point</w:t>
+            </w:r>
+            <w:proofErr w:type="spellEnd"/>
+            <w:r>
+              <w:rPr>
+                <w:rFonts w:ascii="Times New Roman" w:eastAsia="Times New Roman" w:hAnsi="Times New Roman" w:cs="Times New Roman"/>
+                <w:sz w:val="24"/>
+                <w:szCs w:val="24"/>
+              </w:rPr>
+              <w:t>}</w:t>
             </w:r>
           </w:p>
         </w:tc>
@@ -2362,7 +2641,6 @@
               <w:bottom w:val="single" w:sz="8" w:space="0" w:color="auto"/>
               <w:right w:val="single" w:sz="8" w:space="0" w:color="auto"/>
             </w:tcBorders>
-            <w:shd w:val="clear" w:color="auto" w:fill="auto"/>
             <w:noWrap/>
             <w:vAlign w:val="center"/>
             <w:hideMark/>
@@ -2399,7 +2677,6 @@
               <w:bottom w:val="single" w:sz="8" w:space="0" w:color="auto"/>
               <w:right w:val="single" w:sz="8" w:space="0" w:color="000000"/>
             </w:tcBorders>
-            <w:shd w:val="clear" w:color="auto" w:fill="auto"/>
             <w:noWrap/>
             <w:vAlign w:val="center"/>
             <w:hideMark/>
@@ -2423,6 +2700,7 @@
               </w:rPr>
               <w:t>{*</w:t>
             </w:r>
+            <w:proofErr w:type="spellStart"/>
             <w:r>
               <w:rPr>
                 <w:rFonts w:ascii="Times New Roman" w:eastAsia="Times New Roman" w:hAnsi="Times New Roman" w:cs="Times New Roman"/>
@@ -2432,6 +2710,7 @@
               </w:rPr>
               <w:t>subjectName</w:t>
             </w:r>
+            <w:proofErr w:type="spellEnd"/>
             <w:r>
               <w:rPr>
                 <w:rFonts w:ascii="Times New Roman" w:eastAsia="Times New Roman" w:hAnsi="Times New Roman" w:cs="Times New Roman"/>
@@ -2452,7 +2731,6 @@
               <w:bottom w:val="single" w:sz="8" w:space="0" w:color="auto"/>
               <w:right w:val="single" w:sz="8" w:space="0" w:color="auto"/>
             </w:tcBorders>
-            <w:shd w:val="clear" w:color="auto" w:fill="auto"/>
             <w:noWrap/>
             <w:vAlign w:val="center"/>
             <w:hideMark/>
@@ -2475,7 +2753,27 @@
                 <w:sz w:val="24"/>
                 <w:szCs w:val="24"/>
               </w:rPr>
-              <w:t>{*crdUnit}</w:t>
+              <w:t>{*</w:t>
+            </w:r>
+            <w:proofErr w:type="spellStart"/>
+            <w:r>
+              <w:rPr>
+                <w:rFonts w:ascii="Times New Roman" w:eastAsia="Times New Roman" w:hAnsi="Times New Roman" w:cs="Times New Roman"/>
+                <w:color w:val="000000"/>
+                <w:sz w:val="24"/>
+                <w:szCs w:val="24"/>
+              </w:rPr>
+              <w:t>crdUnit</w:t>
+            </w:r>
+            <w:proofErr w:type="spellEnd"/>
+            <w:r>
+              <w:rPr>
+                <w:rFonts w:ascii="Times New Roman" w:eastAsia="Times New Roman" w:hAnsi="Times New Roman" w:cs="Times New Roman"/>
+                <w:color w:val="000000"/>
+                <w:sz w:val="24"/>
+                <w:szCs w:val="24"/>
+              </w:rPr>
+              <w:t>}</w:t>
             </w:r>
           </w:p>
         </w:tc>
@@ -2488,7 +2786,6 @@
               <w:bottom w:val="single" w:sz="8" w:space="0" w:color="auto"/>
               <w:right w:val="single" w:sz="8" w:space="0" w:color="auto"/>
             </w:tcBorders>
-            <w:shd w:val="clear" w:color="auto" w:fill="auto"/>
             <w:noWrap/>
             <w:vAlign w:val="center"/>
           </w:tcPr>
@@ -2542,7 +2839,6 @@
               <w:bottom w:val="single" w:sz="8" w:space="0" w:color="auto"/>
               <w:right w:val="single" w:sz="8" w:space="0" w:color="auto"/>
             </w:tcBorders>
-            <w:shd w:val="clear" w:color="auto" w:fill="auto"/>
             <w:noWrap/>
             <w:vAlign w:val="center"/>
           </w:tcPr>
@@ -2578,7 +2874,6 @@
               <w:bottom w:val="single" w:sz="8" w:space="0" w:color="auto"/>
               <w:right w:val="single" w:sz="8" w:space="0" w:color="auto"/>
             </w:tcBorders>
-            <w:shd w:val="clear" w:color="auto" w:fill="auto"/>
             <w:noWrap/>
             <w:vAlign w:val="center"/>
           </w:tcPr>
@@ -2621,7 +2916,6 @@
               <w:bottom w:val="single" w:sz="8" w:space="0" w:color="auto"/>
               <w:right w:val="single" w:sz="8" w:space="0" w:color="auto"/>
             </w:tcBorders>
-            <w:shd w:val="clear" w:color="auto" w:fill="auto"/>
             <w:noWrap/>
             <w:vAlign w:val="center"/>
           </w:tcPr>
@@ -2665,7 +2959,6 @@
               <w:bottom w:val="single" w:sz="8" w:space="0" w:color="auto"/>
               <w:right w:val="single" w:sz="8" w:space="0" w:color="000000"/>
             </w:tcBorders>
-            <w:shd w:val="clear" w:color="auto" w:fill="auto"/>
             <w:noWrap/>
             <w:vAlign w:val="center"/>
             <w:hideMark/>
@@ -2705,7 +2998,6 @@
               <w:bottom w:val="single" w:sz="8" w:space="0" w:color="auto"/>
               <w:right w:val="single" w:sz="8" w:space="0" w:color="auto"/>
             </w:tcBorders>
-            <w:shd w:val="clear" w:color="auto" w:fill="auto"/>
             <w:noWrap/>
             <w:vAlign w:val="center"/>
             <w:hideMark/>
@@ -2745,16 +3037,29 @@
               </w:rPr>
               <w:t>*</w:t>
             </w:r>
-            <w:r>
-              <w:rPr>
-                <w:rFonts w:ascii="Times New Roman" w:eastAsia="Times New Roman" w:hAnsi="Times New Roman" w:cs="Times New Roman"/>
-                <w:b/>
-                <w:bCs/>
-                <w:color w:val="000000"/>
-                <w:sz w:val="24"/>
-                <w:szCs w:val="24"/>
-              </w:rPr>
-              <w:t>totalCrd}</w:t>
+            <w:proofErr w:type="spellStart"/>
+            <w:r>
+              <w:rPr>
+                <w:rFonts w:ascii="Times New Roman" w:eastAsia="Times New Roman" w:hAnsi="Times New Roman" w:cs="Times New Roman"/>
+                <w:b/>
+                <w:bCs/>
+                <w:color w:val="000000"/>
+                <w:sz w:val="24"/>
+                <w:szCs w:val="24"/>
+              </w:rPr>
+              <w:t>totalCrd</w:t>
+            </w:r>
+            <w:proofErr w:type="spellEnd"/>
+            <w:r>
+              <w:rPr>
+                <w:rFonts w:ascii="Times New Roman" w:eastAsia="Times New Roman" w:hAnsi="Times New Roman" w:cs="Times New Roman"/>
+                <w:b/>
+                <w:bCs/>
+                <w:color w:val="000000"/>
+                <w:sz w:val="24"/>
+                <w:szCs w:val="24"/>
+              </w:rPr>
+              <w:t>}</w:t>
             </w:r>
           </w:p>
         </w:tc>
@@ -2768,7 +3073,6 @@
               <w:bottom w:val="single" w:sz="8" w:space="0" w:color="auto"/>
               <w:right w:val="single" w:sz="8" w:space="0" w:color="000000"/>
             </w:tcBorders>
-            <w:shd w:val="clear" w:color="auto" w:fill="auto"/>
             <w:noWrap/>
             <w:vAlign w:val="center"/>
             <w:hideMark/>
@@ -2808,7 +3112,6 @@
               <w:bottom w:val="single" w:sz="8" w:space="0" w:color="auto"/>
               <w:right w:val="single" w:sz="8" w:space="0" w:color="auto"/>
             </w:tcBorders>
-            <w:shd w:val="clear" w:color="auto" w:fill="auto"/>
             <w:noWrap/>
             <w:vAlign w:val="center"/>
           </w:tcPr>
@@ -2841,14 +3144,25 @@
               </w:rPr>
               <w:t>*</w:t>
             </w:r>
-            <w:r>
-              <w:rPr>
-                <w:rFonts w:ascii="Times New Roman" w:eastAsia="Times New Roman" w:hAnsi="Times New Roman" w:cs="Times New Roman"/>
-                <w:color w:val="000000"/>
-                <w:sz w:val="24"/>
-                <w:szCs w:val="24"/>
-              </w:rPr>
-              <w:t>totalGp}</w:t>
+            <w:proofErr w:type="spellStart"/>
+            <w:r>
+              <w:rPr>
+                <w:rFonts w:ascii="Times New Roman" w:eastAsia="Times New Roman" w:hAnsi="Times New Roman" w:cs="Times New Roman"/>
+                <w:color w:val="000000"/>
+                <w:sz w:val="24"/>
+                <w:szCs w:val="24"/>
+              </w:rPr>
+              <w:t>totalGp</w:t>
+            </w:r>
+            <w:proofErr w:type="spellEnd"/>
+            <w:r>
+              <w:rPr>
+                <w:rFonts w:ascii="Times New Roman" w:eastAsia="Times New Roman" w:hAnsi="Times New Roman" w:cs="Times New Roman"/>
+                <w:color w:val="000000"/>
+                <w:sz w:val="24"/>
+                <w:szCs w:val="24"/>
+              </w:rPr>
+              <w:t>}</w:t>
             </w:r>
           </w:p>
         </w:tc>
@@ -2867,7 +3181,6 @@
               <w:bottom w:val="nil"/>
               <w:right w:val="nil"/>
             </w:tcBorders>
-            <w:shd w:val="clear" w:color="auto" w:fill="auto"/>
             <w:noWrap/>
             <w:vAlign w:val="center"/>
             <w:hideMark/>
@@ -2898,7 +3211,6 @@
               <w:bottom w:val="nil"/>
               <w:right w:val="nil"/>
             </w:tcBorders>
-            <w:shd w:val="clear" w:color="auto" w:fill="auto"/>
             <w:noWrap/>
             <w:vAlign w:val="center"/>
             <w:hideMark/>
@@ -2922,7 +3234,6 @@
               <w:bottom w:val="nil"/>
               <w:right w:val="nil"/>
             </w:tcBorders>
-            <w:shd w:val="clear" w:color="auto" w:fill="auto"/>
             <w:noWrap/>
             <w:vAlign w:val="center"/>
             <w:hideMark/>
@@ -2947,7 +3258,6 @@
               <w:bottom w:val="single" w:sz="8" w:space="0" w:color="auto"/>
               <w:right w:val="single" w:sz="8" w:space="0" w:color="000000"/>
             </w:tcBorders>
-            <w:shd w:val="clear" w:color="auto" w:fill="auto"/>
             <w:noWrap/>
             <w:vAlign w:val="center"/>
             <w:hideMark/>
@@ -3020,7 +3330,6 @@
               <w:bottom w:val="single" w:sz="8" w:space="0" w:color="auto"/>
               <w:right w:val="single" w:sz="8" w:space="0" w:color="auto"/>
             </w:tcBorders>
-            <w:shd w:val="clear" w:color="auto" w:fill="auto"/>
             <w:noWrap/>
             <w:vAlign w:val="center"/>
           </w:tcPr>
@@ -3059,6 +3368,7 @@
               </w:rPr>
               <w:t>*</w:t>
             </w:r>
+            <w:proofErr w:type="spellStart"/>
             <w:r>
               <w:rPr>
                 <w:rFonts w:ascii="Times New Roman" w:eastAsia="Times New Roman" w:hAnsi="Times New Roman" w:cs="Times New Roman"/>
@@ -3070,6 +3380,7 @@
               </w:rPr>
               <w:t>gpa</w:t>
             </w:r>
+            <w:proofErr w:type="spellEnd"/>
             <w:r>
               <w:rPr>
                 <w:rFonts w:ascii="Times New Roman" w:eastAsia="Times New Roman" w:hAnsi="Times New Roman" w:cs="Times New Roman"/>
@@ -3098,148 +3409,6 @@
               <w:bottom w:val="nil"/>
               <w:right w:val="nil"/>
             </w:tcBorders>
-            <w:shd w:val="clear" w:color="auto" w:fill="auto"/>
-            <w:noWrap/>
-            <w:vAlign w:val="bottom"/>
-          </w:tcPr>
-          <w:p>
-            <w:pPr>
-              <w:spacing w:after="0" w:line="240" w:lineRule="auto"/>
-              <w:rPr>
-                <w:rFonts w:ascii="Times New Roman" w:eastAsia="Times New Roman" w:hAnsi="Times New Roman" w:cs="Times New Roman"/>
-                <w:b/>
-                <w:bCs/>
-                <w:color w:val="000000"/>
-                <w:sz w:val="24"/>
-                <w:szCs w:val="24"/>
-              </w:rPr>
-            </w:pPr>
-            <w:r>
-              <w:rPr>
-                <w:rFonts w:ascii="Times New Roman" w:eastAsia="Times New Roman" w:hAnsi="Times New Roman" w:cs="Times New Roman"/>
-                <w:b/>
-                <w:bCs/>
-                <w:color w:val="000000"/>
-                <w:sz w:val="24"/>
-                <w:szCs w:val="24"/>
-              </w:rPr>
-              <w:t>{IF (</w:t>
-            </w:r>
-            <w:r>
-              <w:rPr>
-                <w:rFonts w:ascii="Times New Roman" w:eastAsia="Times New Roman" w:hAnsi="Times New Roman" w:cs="Times New Roman"/>
-                <w:b/>
-                <w:bCs/>
-                <w:color w:val="000000"/>
-                <w:sz w:val="24"/>
-                <w:szCs w:val="24"/>
-              </w:rPr>
-              <w:t>$</w:t>
-            </w:r>
-            <w:r>
-              <w:rPr>
-                <w:rFonts w:ascii="Times New Roman" w:eastAsia="Times New Roman" w:hAnsi="Times New Roman" w:cs="Times New Roman"/>
-                <w:b/>
-                <w:bCs/>
-                <w:color w:val="000000"/>
-                <w:sz w:val="24"/>
-                <w:szCs w:val="24"/>
-              </w:rPr>
-              <w:t>idx+1) &lt; semesters.length}</w:t>
-            </w:r>
-          </w:p>
-        </w:tc>
-      </w:tr>
-      <w:tr>
-        <w:trPr>
-          <w:trHeight w:val="268"/>
-        </w:trPr>
-        <w:tc>
-          <w:tcPr>
-            <w:tcW w:w="10530" w:type="dxa"/>
-            <w:gridSpan w:val="10"/>
-            <w:tcBorders>
-              <w:top w:val="nil"/>
-              <w:left w:val="nil"/>
-              <w:bottom w:val="nil"/>
-              <w:right w:val="nil"/>
-            </w:tcBorders>
-            <w:shd w:val="clear" w:color="auto" w:fill="auto"/>
-            <w:noWrap/>
-            <w:vAlign w:val="bottom"/>
-          </w:tcPr>
-          <w:p>
-            <w:pPr>
-              <w:spacing w:after="0" w:line="240" w:lineRule="auto"/>
-              <w:rPr>
-                <w:rFonts w:ascii="Times New Roman" w:eastAsia="Times New Roman" w:hAnsi="Times New Roman" w:cs="Times New Roman"/>
-                <w:color w:val="000000"/>
-                <w:sz w:val="24"/>
-                <w:szCs w:val="24"/>
-              </w:rPr>
-            </w:pPr>
-          </w:p>
-        </w:tc>
-      </w:tr>
-      <w:tr>
-        <w:trPr>
-          <w:trHeight w:val="268"/>
-        </w:trPr>
-        <w:tc>
-          <w:tcPr>
-            <w:tcW w:w="10530" w:type="dxa"/>
-            <w:gridSpan w:val="10"/>
-            <w:tcBorders>
-              <w:top w:val="nil"/>
-              <w:left w:val="nil"/>
-              <w:bottom w:val="nil"/>
-              <w:right w:val="nil"/>
-            </w:tcBorders>
-            <w:shd w:val="clear" w:color="auto" w:fill="auto"/>
-            <w:noWrap/>
-            <w:vAlign w:val="bottom"/>
-          </w:tcPr>
-          <w:p>
-            <w:pPr>
-              <w:spacing w:after="0" w:line="240" w:lineRule="auto"/>
-              <w:rPr>
-                <w:rFonts w:ascii="Times New Roman" w:eastAsia="Times New Roman" w:hAnsi="Times New Roman" w:cs="Times New Roman"/>
-                <w:b/>
-                <w:bCs/>
-                <w:color w:val="000000"/>
-                <w:sz w:val="24"/>
-                <w:szCs w:val="24"/>
-              </w:rPr>
-            </w:pPr>
-            <w:r>
-              <w:rPr>
-                <w:rFonts w:ascii="Times New Roman" w:eastAsia="Times New Roman" w:hAnsi="Times New Roman" w:cs="Times New Roman"/>
-                <w:b/>
-                <w:bCs/>
-                <w:color w:val="000000"/>
-                <w:sz w:val="24"/>
-                <w:szCs w:val="24"/>
-              </w:rPr>
-              <w:t>{END-If}</w:t>
-            </w:r>
-          </w:p>
-        </w:tc>
-      </w:tr>
-      <w:tr>
-        <w:trPr>
-          <w:trHeight w:val="268"/>
-        </w:trPr>
-        <w:tc>
-          <w:tcPr>
-            <w:tcW w:w="10530" w:type="dxa"/>
-            <w:gridSpan w:val="10"/>
-            <w:tcBorders>
-              <w:top w:val="nil"/>
-              <w:left w:val="nil"/>
-              <w:bottom w:val="nil"/>
-              <w:right w:val="nil"/>
-            </w:tcBorders>
-            <w:shd w:val="clear" w:color="auto" w:fill="auto"/>
             <w:noWrap/>
             <w:vAlign w:val="bottom"/>
             <w:hideMark/>
@@ -3283,7 +3452,6 @@
               <w:left w:val="nil"/>
               <w:right w:val="nil"/>
             </w:tcBorders>
-            <w:shd w:val="clear" w:color="auto" w:fill="auto"/>
             <w:noWrap/>
             <w:vAlign w:val="center"/>
           </w:tcPr>
@@ -3308,7 +3476,6 @@
               <w:left w:val="nil"/>
               <w:right w:val="single" w:sz="4" w:space="0" w:color="auto"/>
             </w:tcBorders>
-            <w:shd w:val="clear" w:color="auto" w:fill="auto"/>
             <w:noWrap/>
             <w:vAlign w:val="center"/>
           </w:tcPr>
@@ -3332,7 +3499,6 @@
               <w:bottom w:val="single" w:sz="8" w:space="0" w:color="auto"/>
               <w:right w:val="single" w:sz="8" w:space="0" w:color="auto"/>
             </w:tcBorders>
-            <w:shd w:val="clear" w:color="auto" w:fill="auto"/>
             <w:noWrap/>
             <w:vAlign w:val="center"/>
             <w:hideMark/>
@@ -3383,7 +3549,6 @@
               <w:bottom w:val="single" w:sz="8" w:space="0" w:color="auto"/>
               <w:right w:val="single" w:sz="8" w:space="0" w:color="auto"/>
             </w:tcBorders>
-            <w:shd w:val="clear" w:color="auto" w:fill="auto"/>
             <w:noWrap/>
             <w:vAlign w:val="center"/>
           </w:tcPr>
@@ -3410,7 +3575,31 @@
                 <w:sz w:val="24"/>
                 <w:szCs w:val="24"/>
               </w:rPr>
-              <w:t>{*ovaGpa}</w:t>
+              <w:t>{*</w:t>
+            </w:r>
+            <w:proofErr w:type="spellStart"/>
+            <w:r>
+              <w:rPr>
+                <w:rFonts w:ascii="Times New Roman" w:eastAsia="Times New Roman" w:hAnsi="Times New Roman" w:cs="Times New Roman"/>
+                <w:b/>
+                <w:bCs/>
+                <w:color w:val="000000"/>
+                <w:sz w:val="24"/>
+                <w:szCs w:val="24"/>
+              </w:rPr>
+              <w:t>ovaGpa</w:t>
+            </w:r>
+            <w:proofErr w:type="spellEnd"/>
+            <w:r>
+              <w:rPr>
+                <w:rFonts w:ascii="Times New Roman" w:eastAsia="Times New Roman" w:hAnsi="Times New Roman" w:cs="Times New Roman"/>
+                <w:b/>
+                <w:bCs/>
+                <w:color w:val="000000"/>
+                <w:sz w:val="24"/>
+                <w:szCs w:val="24"/>
+              </w:rPr>
+              <w:t>}</w:t>
             </w:r>
           </w:p>
         </w:tc>
@@ -3418,6 +3607,7 @@
     </w:tbl>
     <w:p>
       <w:pPr>
+        <w:spacing w:after="0"/>
         <w:rPr>
           <w:rFonts w:ascii="Times New Roman" w:eastAsia="Times New Roman" w:hAnsi="Times New Roman" w:cs="Times New Roman"/>
           <w:b/>
@@ -3427,6 +3617,33 @@
           <w:szCs w:val="24"/>
         </w:rPr>
       </w:pPr>
+      <w:r>
+        <w:rPr>
+          <w:rFonts w:ascii="Times New Roman" w:eastAsia="Times New Roman" w:hAnsi="Times New Roman" w:cs="Times New Roman"/>
+          <w:b/>
+          <w:bCs/>
+          <w:color w:val="000000"/>
+        </w:rPr>
+        <w:t xml:space="preserve">                               </w:t>
+      </w:r>
+      <w:r>
+        <w:rPr>
+          <w:rFonts w:ascii="Times New Roman" w:eastAsia="Times New Roman" w:hAnsi="Times New Roman" w:cs="Times New Roman"/>
+          <w:b/>
+          <w:bCs/>
+          <w:color w:val="000000"/>
+        </w:rPr>
+        <w:t xml:space="preserve">Grade </w:t>
+      </w:r>
+      <w:r>
+        <w:rPr>
+          <w:rFonts w:ascii="Times New Roman" w:eastAsia="Times New Roman" w:hAnsi="Times New Roman" w:cs="Times New Roman"/>
+          <w:b/>
+          <w:bCs/>
+          <w:color w:val="000000"/>
+        </w:rPr>
+        <w:t>Description</w:t>
+      </w:r>
     </w:p>
     <w:tbl>
       <w:tblPr>
@@ -3441,57 +3658,6 @@
       </w:tblGrid>
       <w:tr>
         <w:trPr>
-          <w:trHeight w:val="60"/>
-        </w:trPr>
-        <w:tc>
-          <w:tcPr>
-            <w:tcW w:w="0" w:type="auto"/>
-            <w:gridSpan w:val="3"/>
-            <w:tcBorders>
-              <w:top w:val="nil"/>
-              <w:left w:val="nil"/>
-              <w:bottom w:val="single" w:sz="4" w:space="0" w:color="auto"/>
-              <w:right w:val="nil"/>
-            </w:tcBorders>
-            <w:shd w:val="clear" w:color="auto" w:fill="auto"/>
-            <w:noWrap/>
-            <w:vAlign w:val="center"/>
-            <w:hideMark/>
-          </w:tcPr>
-          <w:p>
-            <w:pPr>
-              <w:spacing w:after="0" w:line="240" w:lineRule="auto"/>
-              <w:jc w:val="center"/>
-              <w:rPr>
-                <w:rFonts w:ascii="Times New Roman" w:eastAsia="Times New Roman" w:hAnsi="Times New Roman" w:cs="Times New Roman"/>
-                <w:b/>
-                <w:bCs/>
-                <w:color w:val="000000"/>
-              </w:rPr>
-            </w:pPr>
-            <w:r>
-              <w:rPr>
-                <w:rFonts w:ascii="Times New Roman" w:eastAsia="Times New Roman" w:hAnsi="Times New Roman" w:cs="Times New Roman"/>
-                <w:b/>
-                <w:bCs/>
-                <w:color w:val="000000"/>
-              </w:rPr>
-              <w:t xml:space="preserve">Grade </w:t>
-            </w:r>
-            <w:r>
-              <w:rPr>
-                <w:rFonts w:ascii="Times New Roman" w:eastAsia="Times New Roman" w:hAnsi="Times New Roman" w:cs="Times New Roman"/>
-                <w:b/>
-                <w:bCs/>
-                <w:color w:val="000000"/>
-              </w:rPr>
-              <w:t>Description</w:t>
-            </w:r>
-          </w:p>
-        </w:tc>
-      </w:tr>
-      <w:tr>
-        <w:trPr>
           <w:trHeight w:val="345"/>
         </w:trPr>
         <w:tc>
@@ -3504,7 +3670,6 @@
               <w:bottom w:val="single" w:sz="4" w:space="0" w:color="auto"/>
               <w:right w:val="single" w:sz="4" w:space="0" w:color="auto"/>
             </w:tcBorders>
-            <w:shd w:val="clear" w:color="auto" w:fill="auto"/>
             <w:noWrap/>
             <w:vAlign w:val="center"/>
           </w:tcPr>
@@ -3547,8 +3712,18 @@
                 <w:sz w:val="24"/>
                 <w:szCs w:val="24"/>
               </w:rPr>
-              <w:t>INS $grade.grade</w:t>
-            </w:r>
+              <w:t>INS $</w:t>
+            </w:r>
+            <w:proofErr w:type="spellStart"/>
+            <w:r>
+              <w:rPr>
+                <w:rFonts w:ascii="Times New Roman" w:eastAsia="Times New Roman" w:hAnsi="Times New Roman" w:cs="Times New Roman"/>
+                <w:sz w:val="24"/>
+                <w:szCs w:val="24"/>
+              </w:rPr>
+              <w:t>grade.grade</w:t>
+            </w:r>
+            <w:proofErr w:type="spellEnd"/>
             <w:r>
               <w:rPr>
                 <w:rFonts w:ascii="Times New Roman" w:eastAsia="Times New Roman" w:hAnsi="Times New Roman" w:cs="Times New Roman"/>
@@ -3597,7 +3772,16 @@
                 <w:sz w:val="24"/>
                 <w:szCs w:val="24"/>
               </w:rPr>
-              <w:t>INS $grade.</w:t>
+              <w:t>INS $</w:t>
+            </w:r>
+            <w:proofErr w:type="spellStart"/>
+            <w:r>
+              <w:rPr>
+                <w:rFonts w:ascii="Times New Roman" w:eastAsia="Times New Roman" w:hAnsi="Times New Roman" w:cs="Times New Roman"/>
+                <w:sz w:val="24"/>
+                <w:szCs w:val="24"/>
+              </w:rPr>
+              <w:t>grade.</w:t>
             </w:r>
             <w:r>
               <w:rPr>
@@ -3607,6 +3791,7 @@
               </w:rPr>
               <w:t>score</w:t>
             </w:r>
+            <w:proofErr w:type="spellEnd"/>
             <w:r>
               <w:rPr>
                 <w:rFonts w:ascii="Times New Roman" w:eastAsia="Times New Roman" w:hAnsi="Times New Roman" w:cs="Times New Roman"/>
@@ -3631,7 +3816,6 @@
               <w:bottom w:val="single" w:sz="4" w:space="0" w:color="auto"/>
               <w:right w:val="single" w:sz="4" w:space="0" w:color="auto"/>
             </w:tcBorders>
-            <w:shd w:val="clear" w:color="auto" w:fill="auto"/>
             <w:noWrap/>
             <w:vAlign w:val="center"/>
             <w:hideMark/>
@@ -3662,7 +3846,27 @@
                 <w:sz w:val="24"/>
                 <w:szCs w:val="24"/>
               </w:rPr>
-              <w:t>FOR grade IN gradeScales.slice(0, 4)</w:t>
+              <w:t xml:space="preserve">FOR grade IN </w:t>
+            </w:r>
+            <w:proofErr w:type="spellStart"/>
+            <w:r>
+              <w:rPr>
+                <w:rFonts w:ascii="Times New Roman" w:eastAsia="Times New Roman" w:hAnsi="Times New Roman" w:cs="Times New Roman"/>
+                <w:color w:val="000000"/>
+                <w:sz w:val="24"/>
+                <w:szCs w:val="24"/>
+              </w:rPr>
+              <w:t>gradeScales.slice</w:t>
+            </w:r>
+            <w:proofErr w:type="spellEnd"/>
+            <w:r>
+              <w:rPr>
+                <w:rFonts w:ascii="Times New Roman" w:eastAsia="Times New Roman" w:hAnsi="Times New Roman" w:cs="Times New Roman"/>
+                <w:color w:val="000000"/>
+                <w:sz w:val="24"/>
+                <w:szCs w:val="24"/>
+              </w:rPr>
+              <w:t>(0, 4)</w:t>
             </w:r>
             <w:r>
               <w:rPr>
@@ -3684,7 +3888,6 @@
               <w:bottom w:val="single" w:sz="4" w:space="0" w:color="auto"/>
               <w:right w:val="single" w:sz="4" w:space="0" w:color="auto"/>
             </w:tcBorders>
-            <w:shd w:val="clear" w:color="auto" w:fill="auto"/>
             <w:noWrap/>
             <w:vAlign w:val="center"/>
             <w:hideMark/>
@@ -3737,7 +3940,6 @@
               <w:bottom w:val="single" w:sz="4" w:space="0" w:color="auto"/>
               <w:right w:val="single" w:sz="4" w:space="0" w:color="auto"/>
             </w:tcBorders>
-            <w:shd w:val="clear" w:color="auto" w:fill="auto"/>
             <w:noWrap/>
             <w:vAlign w:val="center"/>
             <w:hideMark/>
@@ -3796,7 +3998,6 @@
               <w:bottom w:val="single" w:sz="4" w:space="0" w:color="auto"/>
               <w:right w:val="single" w:sz="4" w:space="0" w:color="auto"/>
             </w:tcBorders>
-            <w:shd w:val="clear" w:color="auto" w:fill="auto"/>
             <w:noWrap/>
             <w:vAlign w:val="center"/>
             <w:hideMark/>
@@ -3827,7 +4028,27 @@
                 <w:sz w:val="24"/>
                 <w:szCs w:val="24"/>
               </w:rPr>
-              <w:t>FOR grade IN gradeScales.slice(4, 8)</w:t>
+              <w:t xml:space="preserve">FOR grade IN </w:t>
+            </w:r>
+            <w:proofErr w:type="spellStart"/>
+            <w:r>
+              <w:rPr>
+                <w:rFonts w:ascii="Times New Roman" w:eastAsia="Times New Roman" w:hAnsi="Times New Roman" w:cs="Times New Roman"/>
+                <w:color w:val="000000"/>
+                <w:sz w:val="24"/>
+                <w:szCs w:val="24"/>
+              </w:rPr>
+              <w:t>gradeScales.slice</w:t>
+            </w:r>
+            <w:proofErr w:type="spellEnd"/>
+            <w:r>
+              <w:rPr>
+                <w:rFonts w:ascii="Times New Roman" w:eastAsia="Times New Roman" w:hAnsi="Times New Roman" w:cs="Times New Roman"/>
+                <w:color w:val="000000"/>
+                <w:sz w:val="24"/>
+                <w:szCs w:val="24"/>
+              </w:rPr>
+              <w:t>(4, 8)</w:t>
             </w:r>
             <w:r>
               <w:rPr>
@@ -3849,7 +4070,6 @@
               <w:bottom w:val="single" w:sz="4" w:space="0" w:color="auto"/>
               <w:right w:val="single" w:sz="4" w:space="0" w:color="auto"/>
             </w:tcBorders>
-            <w:shd w:val="clear" w:color="auto" w:fill="auto"/>
             <w:noWrap/>
             <w:vAlign w:val="center"/>
             <w:hideMark/>
@@ -3902,7 +4122,6 @@
               <w:bottom w:val="single" w:sz="4" w:space="0" w:color="auto"/>
               <w:right w:val="single" w:sz="4" w:space="0" w:color="auto"/>
             </w:tcBorders>
-            <w:shd w:val="clear" w:color="auto" w:fill="auto"/>
             <w:noWrap/>
             <w:vAlign w:val="center"/>
             <w:hideMark/>
@@ -3960,21 +4179,28 @@
               <w:top w:val="single" w:sz="4" w:space="0" w:color="auto"/>
               <w:bottom w:val="single" w:sz="4" w:space="0" w:color="auto"/>
             </w:tcBorders>
-            <w:shd w:val="clear" w:color="auto" w:fill="auto"/>
             <w:noWrap/>
             <w:vAlign w:val="center"/>
           </w:tcPr>
           <w:p>
             <w:pPr>
               <w:spacing w:after="0" w:line="240" w:lineRule="auto"/>
-              <w:jc w:val="center"/>
-              <w:rPr>
-                <w:rFonts w:ascii="Times New Roman" w:eastAsia="Times New Roman" w:hAnsi="Times New Roman" w:cs="Times New Roman"/>
-                <w:color w:val="000000"/>
-                <w:sz w:val="24"/>
-                <w:szCs w:val="24"/>
-              </w:rPr>
-            </w:pPr>
+              <w:rPr>
+                <w:rFonts w:ascii="Times New Roman" w:eastAsia="Times New Roman" w:hAnsi="Times New Roman" w:cs="Times New Roman"/>
+                <w:color w:val="000000"/>
+                <w:sz w:val="24"/>
+                <w:szCs w:val="24"/>
+              </w:rPr>
+            </w:pPr>
+            <w:r>
+              <w:rPr>
+                <w:rFonts w:ascii="Times New Roman" w:eastAsia="Times New Roman" w:hAnsi="Times New Roman" w:cs="Times New Roman"/>
+                <w:b/>
+                <w:bCs/>
+                <w:color w:val="000000"/>
+              </w:rPr>
+              <w:t xml:space="preserve">                                     </w:t>
+            </w:r>
             <w:r>
               <w:rPr>
                 <w:rFonts w:ascii="Times New Roman" w:eastAsia="Times New Roman" w:hAnsi="Times New Roman" w:cs="Times New Roman"/>
@@ -4000,7 +4226,6 @@
               <w:bottom w:val="single" w:sz="4" w:space="0" w:color="auto"/>
               <w:right w:val="single" w:sz="4" w:space="0" w:color="auto"/>
             </w:tcBorders>
-            <w:shd w:val="clear" w:color="auto" w:fill="auto"/>
             <w:noWrap/>
             <w:vAlign w:val="center"/>
           </w:tcPr>
@@ -4030,7 +4255,27 @@
                 <w:sz w:val="24"/>
                 <w:szCs w:val="24"/>
               </w:rPr>
-              <w:t>FOR grade IN gradeScales.slice(0, 4)</w:t>
+              <w:t xml:space="preserve">FOR grade IN </w:t>
+            </w:r>
+            <w:proofErr w:type="spellStart"/>
+            <w:r>
+              <w:rPr>
+                <w:rFonts w:ascii="Times New Roman" w:eastAsia="Times New Roman" w:hAnsi="Times New Roman" w:cs="Times New Roman"/>
+                <w:color w:val="000000"/>
+                <w:sz w:val="24"/>
+                <w:szCs w:val="24"/>
+              </w:rPr>
+              <w:t>gradeScales.slice</w:t>
+            </w:r>
+            <w:proofErr w:type="spellEnd"/>
+            <w:r>
+              <w:rPr>
+                <w:rFonts w:ascii="Times New Roman" w:eastAsia="Times New Roman" w:hAnsi="Times New Roman" w:cs="Times New Roman"/>
+                <w:color w:val="000000"/>
+                <w:sz w:val="24"/>
+                <w:szCs w:val="24"/>
+              </w:rPr>
+              <w:t>(0, 4)</w:t>
             </w:r>
             <w:r>
               <w:rPr>
@@ -4052,7 +4297,6 @@
               <w:bottom w:val="single" w:sz="4" w:space="0" w:color="auto"/>
               <w:right w:val="single" w:sz="4" w:space="0" w:color="auto"/>
             </w:tcBorders>
-            <w:shd w:val="clear" w:color="auto" w:fill="auto"/>
             <w:noWrap/>
             <w:vAlign w:val="center"/>
           </w:tcPr>
@@ -4104,7 +4348,6 @@
               <w:bottom w:val="single" w:sz="4" w:space="0" w:color="auto"/>
               <w:right w:val="single" w:sz="4" w:space="0" w:color="auto"/>
             </w:tcBorders>
-            <w:shd w:val="clear" w:color="auto" w:fill="auto"/>
             <w:noWrap/>
             <w:vAlign w:val="center"/>
           </w:tcPr>
@@ -4162,7 +4405,6 @@
               <w:bottom w:val="single" w:sz="4" w:space="0" w:color="auto"/>
               <w:right w:val="single" w:sz="4" w:space="0" w:color="auto"/>
             </w:tcBorders>
-            <w:shd w:val="clear" w:color="auto" w:fill="auto"/>
             <w:noWrap/>
             <w:vAlign w:val="center"/>
           </w:tcPr>
@@ -4192,7 +4434,27 @@
                 <w:sz w:val="24"/>
                 <w:szCs w:val="24"/>
               </w:rPr>
-              <w:t>FOR grade IN gradeScales.slice(4, 8)</w:t>
+              <w:t xml:space="preserve">FOR grade IN </w:t>
+            </w:r>
+            <w:proofErr w:type="spellStart"/>
+            <w:r>
+              <w:rPr>
+                <w:rFonts w:ascii="Times New Roman" w:eastAsia="Times New Roman" w:hAnsi="Times New Roman" w:cs="Times New Roman"/>
+                <w:color w:val="000000"/>
+                <w:sz w:val="24"/>
+                <w:szCs w:val="24"/>
+              </w:rPr>
+              <w:t>gradeScales.slice</w:t>
+            </w:r>
+            <w:proofErr w:type="spellEnd"/>
+            <w:r>
+              <w:rPr>
+                <w:rFonts w:ascii="Times New Roman" w:eastAsia="Times New Roman" w:hAnsi="Times New Roman" w:cs="Times New Roman"/>
+                <w:color w:val="000000"/>
+                <w:sz w:val="24"/>
+                <w:szCs w:val="24"/>
+              </w:rPr>
+              <w:t>(4, 8)</w:t>
             </w:r>
             <w:r>
               <w:rPr>
@@ -4214,7 +4476,6 @@
               <w:bottom w:val="single" w:sz="4" w:space="0" w:color="auto"/>
               <w:right w:val="single" w:sz="4" w:space="0" w:color="auto"/>
             </w:tcBorders>
-            <w:shd w:val="clear" w:color="auto" w:fill="auto"/>
             <w:noWrap/>
             <w:vAlign w:val="center"/>
           </w:tcPr>
@@ -4266,7 +4527,6 @@
               <w:bottom w:val="single" w:sz="4" w:space="0" w:color="auto"/>
               <w:right w:val="single" w:sz="4" w:space="0" w:color="auto"/>
             </w:tcBorders>
-            <w:shd w:val="clear" w:color="auto" w:fill="auto"/>
             <w:noWrap/>
             <w:vAlign w:val="center"/>
           </w:tcPr>
@@ -4314,16 +4574,7 @@
     </w:tbl>
     <w:p>
       <w:pPr>
-        <w:rPr>
-          <w:rFonts w:ascii="Times New Roman" w:eastAsia="Times New Roman" w:hAnsi="Times New Roman" w:cs="Times New Roman"/>
-          <w:color w:val="000000"/>
-          <w:sz w:val="24"/>
-          <w:szCs w:val="24"/>
-        </w:rPr>
-      </w:pPr>
-    </w:p>
-    <w:p>
-      <w:pPr>
+        <w:spacing w:before="120" w:after="0"/>
         <w:ind w:left="4320" w:hanging="4320"/>
         <w:rPr>
           <w:rFonts w:ascii="Myanmar3" w:eastAsia="Times New Roman" w:hAnsi="Myanmar3" w:cs="Myanmar3"/>
@@ -4377,7 +4628,27 @@
           <w:sz w:val="24"/>
           <w:szCs w:val="24"/>
         </w:rPr>
-        <w:t>{currentDate}</w:t>
+        <w:t>{</w:t>
+      </w:r>
+      <w:proofErr w:type="spellStart"/>
+      <w:r>
+        <w:rPr>
+          <w:rFonts w:ascii="Times New Roman" w:eastAsia="Times New Roman" w:hAnsi="Times New Roman" w:cs="Times New Roman"/>
+          <w:color w:val="000000"/>
+          <w:sz w:val="24"/>
+          <w:szCs w:val="24"/>
+        </w:rPr>
+        <w:t>currentDate</w:t>
+      </w:r>
+      <w:proofErr w:type="spellEnd"/>
+      <w:r>
+        <w:rPr>
+          <w:rFonts w:ascii="Times New Roman" w:eastAsia="Times New Roman" w:hAnsi="Times New Roman" w:cs="Times New Roman"/>
+          <w:color w:val="000000"/>
+          <w:sz w:val="24"/>
+          <w:szCs w:val="24"/>
+        </w:rPr>
+        <w:t>}</w:t>
       </w:r>
       <w:r>
         <w:rPr>
@@ -4475,12 +4746,36 @@
           <w:sz w:val="24"/>
           <w:szCs w:val="24"/>
         </w:rPr>
-        <w:t>(Hinthada)</w:t>
+        <w:t>(</w:t>
+      </w:r>
+      <w:proofErr w:type="spellStart"/>
+      <w:r>
+        <w:rPr>
+          <w:rFonts w:ascii="Times New Roman" w:eastAsia="Times New Roman" w:hAnsi="Times New Roman" w:cs="Times New Roman"/>
+          <w:b/>
+          <w:bCs/>
+          <w:color w:val="000000"/>
+          <w:sz w:val="24"/>
+          <w:szCs w:val="24"/>
+        </w:rPr>
+        <w:t>Hinthada</w:t>
+      </w:r>
+      <w:proofErr w:type="spellEnd"/>
+      <w:r>
+        <w:rPr>
+          <w:rFonts w:ascii="Times New Roman" w:eastAsia="Times New Roman" w:hAnsi="Times New Roman" w:cs="Times New Roman"/>
+          <w:b/>
+          <w:bCs/>
+          <w:color w:val="000000"/>
+          <w:sz w:val="24"/>
+          <w:szCs w:val="24"/>
+        </w:rPr>
+        <w:t>)</w:t>
       </w:r>
     </w:p>
     <w:sectPr>
       <w:pgSz w:w="11909" w:h="16834" w:code="9"/>
-      <w:pgMar w:top="720" w:right="1440" w:bottom="634" w:left="1440" w:header="720" w:footer="720" w:gutter="0"/>
+      <w:pgMar w:top="432" w:right="1440" w:bottom="0" w:left="1440" w:header="720" w:footer="720" w:gutter="0"/>
       <w:cols w:space="720"/>
       <w:docGrid w:linePitch="360"/>
     </w:sectPr>

</xml_diff>

<commit_message>
fix all template Semester Name
</commit_message>
<xml_diff>
--- a/public/templates/academic-result-template-CS.docx
+++ b/public/templates/academic-result-template-CS.docx
@@ -346,8 +346,9 @@
                 <w:sz w:val="26"/>
                 <w:szCs w:val="28"/>
               </w:rPr>
-              <w:t xml:space="preserve"> (</w:t>
-            </w:r>
+              <w:t xml:space="preserve">, </w:t>
+            </w:r>
+            <w:proofErr w:type="spellStart"/>
             <w:r>
               <w:rPr>
                 <w:rFonts w:ascii="Myanmar3" w:eastAsia="Times New Roman" w:hAnsi="Myanmar3" w:cs="Myanmar3"/>
@@ -359,17 +360,7 @@
               </w:rPr>
               <w:t>Hinthada</w:t>
             </w:r>
-            <w:r>
-              <w:rPr>
-                <w:rFonts w:ascii="Myanmar3" w:eastAsia="Times New Roman" w:hAnsi="Myanmar3" w:cs="Myanmar3"/>
-                <w:b/>
-                <w:bCs/>
-                <w:color w:val="000000"/>
-                <w:sz w:val="26"/>
-                <w:szCs w:val="28"/>
-              </w:rPr>
-              <w:t>)</w:t>
-            </w:r>
+            <w:proofErr w:type="spellEnd"/>
           </w:p>
         </w:tc>
       </w:tr>
@@ -1018,7 +1009,7 @@
                 </mc:Choice>
                 <mc:Fallback>
                   <w:pict>
-                    <v:line w14:anchorId="59ADA962" id="Straight Connector 2" o:spid="_x0000_s1026" style="position:absolute;z-index:251663872;visibility:visible;mso-wrap-style:square;mso-width-percent:0;mso-height-percent:0;mso-wrap-distance-left:9pt;mso-wrap-distance-top:0;mso-wrap-distance-right:9pt;mso-wrap-distance-bottom:0;mso-position-horizontal:absolute;mso-position-horizontal-relative:text;mso-position-vertical:absolute;mso-position-vertical-relative:text;mso-width-percent:0;mso-height-percent:0;mso-width-relative:page;mso-height-relative:page" from="-250.9pt,-11.15pt" to="280.1pt,-11.15pt" o:gfxdata="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" strokeweight="4.5pt">
+                    <v:line w14:anchorId="0AE99F96" id="Straight Connector 2" o:spid="_x0000_s1026" style="position:absolute;z-index:251663872;visibility:visible;mso-wrap-style:square;mso-width-percent:0;mso-height-percent:0;mso-wrap-distance-left:9pt;mso-wrap-distance-top:0;mso-wrap-distance-right:9pt;mso-wrap-distance-bottom:0;mso-position-horizontal:absolute;mso-position-horizontal-relative:text;mso-position-vertical:absolute;mso-position-vertical-relative:text;mso-width-percent:0;mso-height-percent:0;mso-width-relative:page;mso-height-relative:page" from="-250.9pt,-11.15pt" to="280.1pt,-11.15pt" o:gfxdata="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" strokeweight="4.5pt">
                       <v:stroke linestyle="thickThin"/>
                     </v:line>
                   </w:pict>
@@ -4746,7 +4737,7 @@
           <w:sz w:val="24"/>
           <w:szCs w:val="24"/>
         </w:rPr>
-        <w:t>(</w:t>
+        <w:t xml:space="preserve">, </w:t>
       </w:r>
       <w:proofErr w:type="spellStart"/>
       <w:r>
@@ -4761,17 +4752,6 @@
         <w:t>Hinthada</w:t>
       </w:r>
       <w:proofErr w:type="spellEnd"/>
-      <w:r>
-        <w:rPr>
-          <w:rFonts w:ascii="Times New Roman" w:eastAsia="Times New Roman" w:hAnsi="Times New Roman" w:cs="Times New Roman"/>
-          <w:b/>
-          <w:bCs/>
-          <w:color w:val="000000"/>
-          <w:sz w:val="24"/>
-          <w:szCs w:val="24"/>
-        </w:rPr>
-        <w:t>)</w:t>
-      </w:r>
     </w:p>
     <w:sectPr>
       <w:pgSz w:w="11909" w:h="16834" w:code="9"/>

</xml_diff>

<commit_message>
changes in template files
</commit_message>
<xml_diff>
--- a/public/templates/academic-result-template-CS.docx
+++ b/public/templates/academic-result-template-CS.docx
@@ -348,7 +348,6 @@
               </w:rPr>
               <w:t xml:space="preserve">, </w:t>
             </w:r>
-            <w:proofErr w:type="spellStart"/>
             <w:r>
               <w:rPr>
                 <w:rFonts w:ascii="Myanmar3" w:eastAsia="Times New Roman" w:hAnsi="Myanmar3" w:cs="Myanmar3"/>
@@ -360,7 +359,6 @@
               </w:rPr>
               <w:t>Hinthada</w:t>
             </w:r>
-            <w:proofErr w:type="spellEnd"/>
           </w:p>
         </w:tc>
       </w:tr>
@@ -432,9 +430,8 @@
                 <w:sz w:val="18"/>
                 <w:szCs w:val="18"/>
               </w:rPr>
-              <w:t xml:space="preserve">Kayin </w:t>
-            </w:r>
-            <w:proofErr w:type="spellStart"/>
+              <w:t>Kayin Kyaung Street,</w:t>
+            </w:r>
             <w:r>
               <w:rPr>
                 <w:rFonts w:ascii="Arial" w:hAnsi="Arial" w:cs="Arial"/>
@@ -442,9 +439,8 @@
                 <w:sz w:val="18"/>
                 <w:szCs w:val="18"/>
               </w:rPr>
-              <w:t>Kyaung</w:t>
-            </w:r>
-            <w:proofErr w:type="spellEnd"/>
+              <w:t xml:space="preserve"> </w:t>
+            </w:r>
             <w:r>
               <w:rPr>
                 <w:rFonts w:ascii="Arial" w:hAnsi="Arial" w:cs="Arial"/>
@@ -452,7 +448,7 @@
                 <w:sz w:val="18"/>
                 <w:szCs w:val="18"/>
               </w:rPr>
-              <w:t xml:space="preserve"> Street,</w:t>
+              <w:t>Tar Ngar Se</w:t>
             </w:r>
             <w:r>
               <w:rPr>
@@ -461,7 +457,7 @@
                 <w:sz w:val="18"/>
                 <w:szCs w:val="18"/>
               </w:rPr>
-              <w:t xml:space="preserve"> </w:t>
+              <w:t xml:space="preserve"> (</w:t>
             </w:r>
             <w:r>
               <w:rPr>
@@ -470,9 +466,8 @@
                 <w:sz w:val="18"/>
                 <w:szCs w:val="18"/>
               </w:rPr>
-              <w:t xml:space="preserve">Tar </w:t>
-            </w:r>
-            <w:proofErr w:type="spellStart"/>
+              <w:t>South</w:t>
+            </w:r>
             <w:r>
               <w:rPr>
                 <w:rFonts w:ascii="Arial" w:hAnsi="Arial" w:cs="Arial"/>
@@ -480,9 +475,8 @@
                 <w:sz w:val="18"/>
                 <w:szCs w:val="18"/>
               </w:rPr>
-              <w:t>Ngar</w:t>
-            </w:r>
-            <w:proofErr w:type="spellEnd"/>
+              <w:t>)</w:t>
+            </w:r>
             <w:r>
               <w:rPr>
                 <w:rFonts w:ascii="Arial" w:hAnsi="Arial" w:cs="Arial"/>
@@ -490,7 +484,16 @@
                 <w:sz w:val="18"/>
                 <w:szCs w:val="18"/>
               </w:rPr>
-              <w:t xml:space="preserve"> Se</w:t>
+              <w:t xml:space="preserve"> Quarter, </w:t>
+            </w:r>
+            <w:r>
+              <w:rPr>
+                <w:rFonts w:ascii="Times New Roman" w:eastAsia="Times New Roman" w:hAnsi="Times New Roman" w:cs="Times New Roman"/>
+                <w:color w:val="000000"/>
+                <w:sz w:val="20"/>
+                <w:szCs w:val="20"/>
+              </w:rPr>
+              <w:t xml:space="preserve">                                      </w:t>
             </w:r>
             <w:r>
               <w:rPr>
@@ -499,17 +502,19 @@
                 <w:sz w:val="18"/>
                 <w:szCs w:val="18"/>
               </w:rPr>
-              <w:t xml:space="preserve"> (</w:t>
-            </w:r>
-            <w:r>
+              <w:t xml:space="preserve">      </w:t>
+            </w:r>
+          </w:p>
+          <w:p>
+            <w:pPr>
+              <w:spacing w:after="0" w:line="240" w:lineRule="auto"/>
               <w:rPr>
                 <w:rFonts w:ascii="Arial" w:hAnsi="Arial" w:cs="Arial"/>
                 <w:b/>
                 <w:sz w:val="18"/>
                 <w:szCs w:val="18"/>
               </w:rPr>
-              <w:t>South</w:t>
-            </w:r>
+            </w:pPr>
             <w:r>
               <w:rPr>
                 <w:rFonts w:ascii="Arial" w:hAnsi="Arial" w:cs="Arial"/>
@@ -517,7 +522,7 @@
                 <w:sz w:val="18"/>
                 <w:szCs w:val="18"/>
               </w:rPr>
-              <w:t>)</w:t>
+              <w:t xml:space="preserve">                 </w:t>
             </w:r>
             <w:r>
               <w:rPr>
@@ -526,16 +531,7 @@
                 <w:sz w:val="18"/>
                 <w:szCs w:val="18"/>
               </w:rPr>
-              <w:t xml:space="preserve"> Quarter, </w:t>
-            </w:r>
-            <w:r>
-              <w:rPr>
-                <w:rFonts w:ascii="Times New Roman" w:eastAsia="Times New Roman" w:hAnsi="Times New Roman" w:cs="Times New Roman"/>
-                <w:color w:val="000000"/>
-                <w:sz w:val="20"/>
-                <w:szCs w:val="20"/>
-              </w:rPr>
-              <w:t xml:space="preserve">                                      </w:t>
+              <w:t xml:space="preserve">   </w:t>
             </w:r>
             <w:r>
               <w:rPr>
@@ -544,56 +540,7 @@
                 <w:sz w:val="18"/>
                 <w:szCs w:val="18"/>
               </w:rPr>
-              <w:t xml:space="preserve">      </w:t>
-            </w:r>
-          </w:p>
-          <w:p>
-            <w:pPr>
-              <w:spacing w:after="0" w:line="240" w:lineRule="auto"/>
-              <w:rPr>
-                <w:rFonts w:ascii="Arial" w:hAnsi="Arial" w:cs="Arial"/>
-                <w:b/>
-                <w:sz w:val="18"/>
-                <w:szCs w:val="18"/>
-              </w:rPr>
-            </w:pPr>
-            <w:r>
-              <w:rPr>
-                <w:rFonts w:ascii="Arial" w:hAnsi="Arial" w:cs="Arial"/>
-                <w:b/>
-                <w:sz w:val="18"/>
-                <w:szCs w:val="18"/>
-              </w:rPr>
-              <w:t xml:space="preserve">                 </w:t>
-            </w:r>
-            <w:r>
-              <w:rPr>
-                <w:rFonts w:ascii="Arial" w:hAnsi="Arial" w:cs="Arial"/>
-                <w:b/>
-                <w:sz w:val="18"/>
-                <w:szCs w:val="18"/>
-              </w:rPr>
-              <w:t xml:space="preserve">   </w:t>
-            </w:r>
-            <w:proofErr w:type="spellStart"/>
-            <w:r>
-              <w:rPr>
-                <w:rFonts w:ascii="Arial" w:hAnsi="Arial" w:cs="Arial"/>
-                <w:b/>
-                <w:sz w:val="18"/>
-                <w:szCs w:val="18"/>
-              </w:rPr>
-              <w:t>Hinthada</w:t>
-            </w:r>
-            <w:proofErr w:type="spellEnd"/>
-            <w:r>
-              <w:rPr>
-                <w:rFonts w:ascii="Arial" w:hAnsi="Arial" w:cs="Arial"/>
-                <w:b/>
-                <w:sz w:val="18"/>
-                <w:szCs w:val="18"/>
-              </w:rPr>
-              <w:t>,</w:t>
+              <w:t>Hinthada,</w:t>
             </w:r>
             <w:r>
               <w:rPr>
@@ -1009,7 +956,7 @@
                 </mc:Choice>
                 <mc:Fallback>
                   <w:pict>
-                    <v:line w14:anchorId="0AE99F96" id="Straight Connector 2" o:spid="_x0000_s1026" style="position:absolute;z-index:251663872;visibility:visible;mso-wrap-style:square;mso-width-percent:0;mso-height-percent:0;mso-wrap-distance-left:9pt;mso-wrap-distance-top:0;mso-wrap-distance-right:9pt;mso-wrap-distance-bottom:0;mso-position-horizontal:absolute;mso-position-horizontal-relative:text;mso-position-vertical:absolute;mso-position-vertical-relative:text;mso-width-percent:0;mso-height-percent:0;mso-width-relative:page;mso-height-relative:page" from="-250.9pt,-11.15pt" to="280.1pt,-11.15pt" o:gfxdata="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" strokeweight="4.5pt">
+                    <v:line w14:anchorId="5470ACD0" id="Straight Connector 2" o:spid="_x0000_s1026" style="position:absolute;z-index:251663872;visibility:visible;mso-wrap-style:square;mso-width-percent:0;mso-height-percent:0;mso-wrap-distance-left:9pt;mso-wrap-distance-top:0;mso-wrap-distance-right:9pt;mso-wrap-distance-bottom:0;mso-position-horizontal:absolute;mso-position-horizontal-relative:text;mso-position-vertical:absolute;mso-position-vertical-relative:text;mso-width-percent:0;mso-height-percent:0;mso-width-relative:page;mso-height-relative:page" from="-250.9pt,-11.15pt" to="280.1pt,-11.15pt" o:gfxdata="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" strokeweight="4.5pt">
                       <v:stroke linestyle="thickThin"/>
                     </v:line>
                   </w:pict>
@@ -1161,31 +1108,7 @@
                 <w:sz w:val="24"/>
                 <w:szCs w:val="24"/>
               </w:rPr>
-              <w:t>{</w:t>
-            </w:r>
-            <w:proofErr w:type="spellStart"/>
-            <w:r>
-              <w:rPr>
-                <w:rFonts w:ascii="Times New Roman" w:eastAsia="Times New Roman" w:hAnsi="Times New Roman" w:cs="Times New Roman"/>
-                <w:b/>
-                <w:bCs/>
-                <w:color w:val="000000"/>
-                <w:sz w:val="24"/>
-                <w:szCs w:val="24"/>
-              </w:rPr>
-              <w:t>studentName</w:t>
-            </w:r>
-            <w:proofErr w:type="spellEnd"/>
-            <w:r>
-              <w:rPr>
-                <w:rFonts w:ascii="Times New Roman" w:eastAsia="Times New Roman" w:hAnsi="Times New Roman" w:cs="Times New Roman"/>
-                <w:b/>
-                <w:bCs/>
-                <w:color w:val="000000"/>
-                <w:sz w:val="24"/>
-                <w:szCs w:val="24"/>
-              </w:rPr>
-              <w:t>}</w:t>
+              <w:t>{studentName}</w:t>
             </w:r>
           </w:p>
         </w:tc>
@@ -1231,31 +1154,7 @@
                 <w:sz w:val="24"/>
                 <w:szCs w:val="24"/>
               </w:rPr>
-              <w:t>{</w:t>
-            </w:r>
-            <w:proofErr w:type="spellStart"/>
-            <w:r>
-              <w:rPr>
-                <w:rFonts w:ascii="Times New Roman" w:eastAsia="Times New Roman" w:hAnsi="Times New Roman" w:cs="Times New Roman"/>
-                <w:b/>
-                <w:bCs/>
-                <w:color w:val="000000"/>
-                <w:sz w:val="24"/>
-                <w:szCs w:val="24"/>
-              </w:rPr>
-              <w:t>rollNumber</w:t>
-            </w:r>
-            <w:proofErr w:type="spellEnd"/>
-            <w:r>
-              <w:rPr>
-                <w:rFonts w:ascii="Times New Roman" w:eastAsia="Times New Roman" w:hAnsi="Times New Roman" w:cs="Times New Roman"/>
-                <w:b/>
-                <w:bCs/>
-                <w:color w:val="000000"/>
-                <w:sz w:val="24"/>
-                <w:szCs w:val="24"/>
-              </w:rPr>
-              <w:t>}</w:t>
+              <w:t>{rollNumber}</w:t>
             </w:r>
           </w:p>
         </w:tc>
@@ -1336,31 +1235,6 @@
               </w:rPr>
               <w:t>{</w:t>
             </w:r>
-            <w:proofErr w:type="spellStart"/>
-            <w:r>
-              <w:rPr>
-                <w:rFonts w:ascii="Times New Roman" w:eastAsia="Times New Roman" w:hAnsi="Times New Roman" w:cs="Times New Roman"/>
-                <w:b/>
-                <w:bCs/>
-                <w:color w:val="000000"/>
-                <w:sz w:val="24"/>
-                <w:szCs w:val="24"/>
-              </w:rPr>
-              <w:t>className</w:t>
-            </w:r>
-            <w:proofErr w:type="spellEnd"/>
-            <w:r>
-              <w:rPr>
-                <w:rFonts w:ascii="Times New Roman" w:eastAsia="Times New Roman" w:hAnsi="Times New Roman" w:cs="Times New Roman"/>
-                <w:b/>
-                <w:bCs/>
-                <w:color w:val="000000"/>
-                <w:sz w:val="24"/>
-                <w:szCs w:val="24"/>
-              </w:rPr>
-              <w:t>} ({</w:t>
-            </w:r>
-            <w:proofErr w:type="spellStart"/>
             <w:r>
               <w:rPr>
                 <w:rFonts w:ascii="Times New Roman" w:eastAsia="Times New Roman" w:hAnsi="Times New Roman" w:cs="Times New Roman"/>
@@ -1381,30 +1255,18 @@
                 <w:sz w:val="24"/>
                 <w:szCs w:val="24"/>
               </w:rPr>
-              <w:t>r</w:t>
-            </w:r>
-            <w:proofErr w:type="spellEnd"/>
-            <w:r>
-              <w:rPr>
-                <w:rFonts w:ascii="Times New Roman" w:eastAsia="Times New Roman" w:hAnsi="Times New Roman" w:cs="Times New Roman"/>
-                <w:b/>
-                <w:bCs/>
-                <w:color w:val="000000"/>
-                <w:sz w:val="24"/>
-                <w:szCs w:val="24"/>
-              </w:rPr>
-              <w:t>}</w:t>
-            </w:r>
-            <w:r>
-              <w:rPr>
-                <w:rFonts w:ascii="Times New Roman" w:eastAsia="Times New Roman" w:hAnsi="Times New Roman" w:cs="Times New Roman"/>
-                <w:b/>
-                <w:bCs/>
-                <w:color w:val="000000"/>
-                <w:sz w:val="24"/>
-                <w:szCs w:val="24"/>
-              </w:rPr>
-              <w:t>) Academic Year</w:t>
+              <w:t>r}</w:t>
+            </w:r>
+            <w:r>
+              <w:rPr>
+                <w:rFonts w:ascii="Times New Roman" w:eastAsia="Times New Roman" w:hAnsi="Times New Roman" w:cs="Times New Roman"/>
+                <w:b/>
+                <w:bCs/>
+                <w:color w:val="000000"/>
+                <w:sz w:val="24"/>
+                <w:szCs w:val="24"/>
+              </w:rPr>
+              <w:t xml:space="preserve"> Academic Year</w:t>
             </w:r>
           </w:p>
         </w:tc>
@@ -1439,45 +1301,8 @@
                 <w:sz w:val="24"/>
                 <w:szCs w:val="24"/>
               </w:rPr>
-              <w:t xml:space="preserve">Degree </w:t>
-            </w:r>
-            <w:proofErr w:type="spellStart"/>
-            <w:r>
-              <w:rPr>
-                <w:rFonts w:ascii="Calibri" w:eastAsia="Times New Roman" w:hAnsi="Calibri" w:cs="Times New Roman"/>
-                <w:b/>
-                <w:bCs/>
-                <w:color w:val="000000"/>
-                <w:sz w:val="24"/>
-                <w:szCs w:val="24"/>
-              </w:rPr>
-              <w:t>Programme</w:t>
-            </w:r>
-            <w:proofErr w:type="spellEnd"/>
-            <w:r>
-              <w:rPr>
-                <w:rFonts w:ascii="Calibri" w:eastAsia="Times New Roman" w:hAnsi="Calibri" w:cs="Times New Roman"/>
-                <w:b/>
-                <w:bCs/>
-                <w:color w:val="000000"/>
-                <w:sz w:val="24"/>
-                <w:szCs w:val="24"/>
-              </w:rPr>
-              <w:t xml:space="preserve">:  </w:t>
-            </w:r>
-            <w:proofErr w:type="spellStart"/>
-            <w:r>
-              <w:rPr>
-                <w:rFonts w:ascii="Calibri" w:eastAsia="Times New Roman" w:hAnsi="Calibri" w:cs="Times New Roman"/>
-                <w:b/>
-                <w:bCs/>
-                <w:color w:val="000000"/>
-                <w:sz w:val="24"/>
-                <w:szCs w:val="24"/>
-              </w:rPr>
-              <w:t>B.C.Sc</w:t>
-            </w:r>
-            <w:proofErr w:type="spellEnd"/>
+              <w:t>Degree Programme:  B.C.Sc</w:t>
+            </w:r>
             <w:r>
               <w:rPr>
                 <w:rFonts w:ascii="Calibri" w:eastAsia="Times New Roman" w:hAnsi="Calibri" w:cs="Times New Roman"/>
@@ -1527,7 +1352,6 @@
               </w:rPr>
               <w:t xml:space="preserve">{ALIAS </w:t>
             </w:r>
-            <w:proofErr w:type="spellStart"/>
             <w:r>
               <w:rPr>
                 <w:rFonts w:ascii="Times New Roman" w:eastAsia="Times New Roman" w:hAnsi="Times New Roman" w:cs="Times New Roman"/>
@@ -1536,7 +1360,6 @@
               </w:rPr>
               <w:t>ovaGpa</w:t>
             </w:r>
-            <w:proofErr w:type="spellEnd"/>
             <w:r>
               <w:rPr>
                 <w:rFonts w:ascii="Times New Roman" w:eastAsia="Times New Roman" w:hAnsi="Times New Roman" w:cs="Times New Roman"/>
@@ -1554,7 +1377,6 @@
               </w:rPr>
               <w:t xml:space="preserve">INS </w:t>
             </w:r>
-            <w:proofErr w:type="spellStart"/>
             <w:r>
               <w:rPr>
                 <w:rFonts w:ascii="Times New Roman" w:eastAsia="Times New Roman" w:hAnsi="Times New Roman" w:cs="Times New Roman"/>
@@ -1563,7 +1385,6 @@
               </w:rPr>
               <w:t>overallGpa</w:t>
             </w:r>
-            <w:proofErr w:type="spellEnd"/>
             <w:r>
               <w:rPr>
                 <w:rFonts w:ascii="Times New Roman" w:eastAsia="Times New Roman" w:hAnsi="Times New Roman" w:cs="Times New Roman"/>
@@ -1652,7 +1473,6 @@
               </w:rPr>
               <w:t xml:space="preserve">{ALIAS </w:t>
             </w:r>
-            <w:proofErr w:type="spellStart"/>
             <w:r>
               <w:rPr>
                 <w:rFonts w:ascii="Times New Roman" w:eastAsia="Times New Roman" w:hAnsi="Times New Roman" w:cs="Times New Roman"/>
@@ -1678,9 +1498,210 @@
                 <w:sz w:val="24"/>
                 <w:szCs w:val="24"/>
               </w:rPr>
-              <w:t>sterName</w:t>
-            </w:r>
-            <w:proofErr w:type="spellEnd"/>
+              <w:t xml:space="preserve">sterName </w:t>
+            </w:r>
+            <w:r>
+              <w:rPr>
+                <w:rFonts w:ascii="Times New Roman" w:eastAsia="Times New Roman" w:hAnsi="Times New Roman" w:cs="Times New Roman"/>
+                <w:sz w:val="24"/>
+                <w:szCs w:val="24"/>
+              </w:rPr>
+              <w:t>INS $</w:t>
+            </w:r>
+            <w:r>
+              <w:rPr>
+                <w:rFonts w:ascii="Times New Roman" w:eastAsia="Times New Roman" w:hAnsi="Times New Roman" w:cs="Times New Roman"/>
+                <w:sz w:val="24"/>
+                <w:szCs w:val="24"/>
+              </w:rPr>
+              <w:t>semester</w:t>
+            </w:r>
+            <w:r>
+              <w:rPr>
+                <w:rFonts w:ascii="Times New Roman" w:eastAsia="Times New Roman" w:hAnsi="Times New Roman" w:cs="Times New Roman"/>
+                <w:sz w:val="24"/>
+                <w:szCs w:val="24"/>
+              </w:rPr>
+              <w:t>.</w:t>
+            </w:r>
+            <w:r>
+              <w:rPr>
+                <w:rFonts w:ascii="Times New Roman" w:eastAsia="Times New Roman" w:hAnsi="Times New Roman" w:cs="Times New Roman"/>
+                <w:color w:val="000000"/>
+                <w:sz w:val="24"/>
+                <w:szCs w:val="24"/>
+              </w:rPr>
+              <w:t>semesterName</w:t>
+            </w:r>
+            <w:r>
+              <w:rPr>
+                <w:rFonts w:ascii="Times New Roman" w:eastAsia="Times New Roman" w:hAnsi="Times New Roman" w:cs="Times New Roman"/>
+                <w:sz w:val="24"/>
+                <w:szCs w:val="24"/>
+              </w:rPr>
+              <w:t>}</w:t>
+            </w:r>
+          </w:p>
+          <w:p>
+            <w:pPr>
+              <w:pStyle w:val="NoSpacing"/>
+              <w:rPr>
+                <w:rFonts w:ascii="Times New Roman" w:eastAsia="Times New Roman" w:hAnsi="Times New Roman" w:cs="Times New Roman"/>
+                <w:sz w:val="24"/>
+                <w:szCs w:val="24"/>
+              </w:rPr>
+            </w:pPr>
+            <w:r>
+              <w:rPr>
+                <w:rFonts w:ascii="Times New Roman" w:eastAsia="Times New Roman" w:hAnsi="Times New Roman" w:cs="Times New Roman"/>
+                <w:sz w:val="24"/>
+                <w:szCs w:val="24"/>
+              </w:rPr>
+              <w:t xml:space="preserve">{ALIAS </w:t>
+            </w:r>
+            <w:r>
+              <w:rPr>
+                <w:rFonts w:ascii="Times New Roman" w:eastAsia="Times New Roman" w:hAnsi="Times New Roman" w:cs="Times New Roman"/>
+                <w:sz w:val="24"/>
+                <w:szCs w:val="24"/>
+              </w:rPr>
+              <w:t>totalCrd</w:t>
+            </w:r>
+            <w:r>
+              <w:rPr>
+                <w:rFonts w:ascii="Times New Roman" w:eastAsia="Times New Roman" w:hAnsi="Times New Roman" w:cs="Times New Roman"/>
+                <w:sz w:val="24"/>
+                <w:szCs w:val="24"/>
+              </w:rPr>
+              <w:t xml:space="preserve"> INS $</w:t>
+            </w:r>
+            <w:r>
+              <w:rPr>
+                <w:rFonts w:ascii="Times New Roman" w:eastAsia="Times New Roman" w:hAnsi="Times New Roman" w:cs="Times New Roman"/>
+                <w:sz w:val="24"/>
+                <w:szCs w:val="24"/>
+              </w:rPr>
+              <w:t>semester</w:t>
+            </w:r>
+            <w:r>
+              <w:rPr>
+                <w:rFonts w:ascii="Times New Roman" w:eastAsia="Times New Roman" w:hAnsi="Times New Roman" w:cs="Times New Roman"/>
+                <w:sz w:val="24"/>
+                <w:szCs w:val="24"/>
+              </w:rPr>
+              <w:t>.</w:t>
+            </w:r>
+            <w:r>
+              <w:rPr>
+                <w:rFonts w:ascii="Times New Roman" w:eastAsia="Times New Roman" w:hAnsi="Times New Roman" w:cs="Times New Roman"/>
+                <w:sz w:val="24"/>
+                <w:szCs w:val="24"/>
+              </w:rPr>
+              <w:t>semesterCredits</w:t>
+            </w:r>
+            <w:r>
+              <w:rPr>
+                <w:rFonts w:ascii="Times New Roman" w:eastAsia="Times New Roman" w:hAnsi="Times New Roman" w:cs="Times New Roman"/>
+                <w:sz w:val="24"/>
+                <w:szCs w:val="24"/>
+              </w:rPr>
+              <w:t>}</w:t>
+            </w:r>
+          </w:p>
+          <w:p>
+            <w:pPr>
+              <w:pStyle w:val="NoSpacing"/>
+              <w:rPr>
+                <w:rFonts w:ascii="Times New Roman" w:eastAsia="Times New Roman" w:hAnsi="Times New Roman" w:cs="Times New Roman"/>
+                <w:sz w:val="24"/>
+                <w:szCs w:val="24"/>
+              </w:rPr>
+            </w:pPr>
+            <w:r>
+              <w:rPr>
+                <w:rFonts w:ascii="Times New Roman" w:eastAsia="Times New Roman" w:hAnsi="Times New Roman" w:cs="Times New Roman"/>
+                <w:sz w:val="24"/>
+                <w:szCs w:val="24"/>
+              </w:rPr>
+              <w:t xml:space="preserve">{ALIAS </w:t>
+            </w:r>
+            <w:r>
+              <w:rPr>
+                <w:rFonts w:ascii="Times New Roman" w:eastAsia="Times New Roman" w:hAnsi="Times New Roman" w:cs="Times New Roman"/>
+                <w:color w:val="000000"/>
+                <w:sz w:val="24"/>
+                <w:szCs w:val="24"/>
+              </w:rPr>
+              <w:t>totalGp</w:t>
+            </w:r>
+            <w:r>
+              <w:rPr>
+                <w:rFonts w:ascii="Times New Roman" w:eastAsia="Times New Roman" w:hAnsi="Times New Roman" w:cs="Times New Roman"/>
+                <w:sz w:val="24"/>
+                <w:szCs w:val="24"/>
+              </w:rPr>
+              <w:t xml:space="preserve"> INS $</w:t>
+            </w:r>
+            <w:r>
+              <w:rPr>
+                <w:rFonts w:ascii="Times New Roman" w:eastAsia="Times New Roman" w:hAnsi="Times New Roman" w:cs="Times New Roman"/>
+                <w:sz w:val="24"/>
+                <w:szCs w:val="24"/>
+              </w:rPr>
+              <w:t>semester</w:t>
+            </w:r>
+            <w:r>
+              <w:rPr>
+                <w:rFonts w:ascii="Times New Roman" w:eastAsia="Times New Roman" w:hAnsi="Times New Roman" w:cs="Times New Roman"/>
+                <w:sz w:val="24"/>
+                <w:szCs w:val="24"/>
+              </w:rPr>
+              <w:t>.</w:t>
+            </w:r>
+            <w:r>
+              <w:rPr>
+                <w:rFonts w:ascii="Times New Roman" w:eastAsia="Times New Roman" w:hAnsi="Times New Roman" w:cs="Times New Roman"/>
+                <w:color w:val="000000"/>
+                <w:sz w:val="24"/>
+                <w:szCs w:val="24"/>
+              </w:rPr>
+              <w:t>semesterGp</w:t>
+            </w:r>
+            <w:r>
+              <w:rPr>
+                <w:rFonts w:ascii="Times New Roman" w:eastAsia="Times New Roman" w:hAnsi="Times New Roman" w:cs="Times New Roman"/>
+                <w:sz w:val="24"/>
+                <w:szCs w:val="24"/>
+              </w:rPr>
+              <w:t>}</w:t>
+            </w:r>
+          </w:p>
+          <w:p>
+            <w:pPr>
+              <w:spacing w:after="0" w:line="240" w:lineRule="auto"/>
+              <w:rPr>
+                <w:rFonts w:ascii="Times New Roman" w:eastAsia="Times New Roman" w:hAnsi="Times New Roman" w:cs="Times New Roman"/>
+                <w:sz w:val="24"/>
+                <w:szCs w:val="24"/>
+              </w:rPr>
+            </w:pPr>
+            <w:r>
+              <w:rPr>
+                <w:rFonts w:ascii="Times New Roman" w:eastAsia="Times New Roman" w:hAnsi="Times New Roman" w:cs="Times New Roman"/>
+                <w:sz w:val="24"/>
+                <w:szCs w:val="24"/>
+              </w:rPr>
+              <w:t xml:space="preserve">{ALIAS </w:t>
+            </w:r>
+            <w:r>
+              <w:rPr>
+                <w:rFonts w:ascii="Times New Roman" w:eastAsia="Times New Roman" w:hAnsi="Times New Roman" w:cs="Times New Roman"/>
+                <w:color w:val="000000"/>
+                <w:sz w:val="24"/>
+                <w:szCs w:val="24"/>
+              </w:rPr>
+              <w:t>gpa</w:t>
+            </w:r>
             <w:r>
               <w:rPr>
                 <w:rFonts w:ascii="Times New Roman" w:eastAsia="Times New Roman" w:hAnsi="Times New Roman" w:cs="Times New Roman"/>
@@ -1698,7 +1719,6 @@
               </w:rPr>
               <w:t>INS $</w:t>
             </w:r>
-            <w:proofErr w:type="spellStart"/>
             <w:r>
               <w:rPr>
                 <w:rFonts w:ascii="Times New Roman" w:eastAsia="Times New Roman" w:hAnsi="Times New Roman" w:cs="Times New Roman"/>
@@ -1722,232 +1742,8 @@
                 <w:sz w:val="24"/>
                 <w:szCs w:val="24"/>
               </w:rPr>
-              <w:t>semesterName</w:t>
-            </w:r>
-            <w:proofErr w:type="spellEnd"/>
-            <w:r>
-              <w:rPr>
-                <w:rFonts w:ascii="Times New Roman" w:eastAsia="Times New Roman" w:hAnsi="Times New Roman" w:cs="Times New Roman"/>
-                <w:sz w:val="24"/>
-                <w:szCs w:val="24"/>
-              </w:rPr>
-              <w:t>}</w:t>
-            </w:r>
-          </w:p>
-          <w:p>
-            <w:pPr>
-              <w:pStyle w:val="NoSpacing"/>
-              <w:rPr>
-                <w:rFonts w:ascii="Times New Roman" w:eastAsia="Times New Roman" w:hAnsi="Times New Roman" w:cs="Times New Roman"/>
-                <w:sz w:val="24"/>
-                <w:szCs w:val="24"/>
-              </w:rPr>
-            </w:pPr>
-            <w:r>
-              <w:rPr>
-                <w:rFonts w:ascii="Times New Roman" w:eastAsia="Times New Roman" w:hAnsi="Times New Roman" w:cs="Times New Roman"/>
-                <w:sz w:val="24"/>
-                <w:szCs w:val="24"/>
-              </w:rPr>
-              <w:t xml:space="preserve">{ALIAS </w:t>
-            </w:r>
-            <w:proofErr w:type="spellStart"/>
-            <w:r>
-              <w:rPr>
-                <w:rFonts w:ascii="Times New Roman" w:eastAsia="Times New Roman" w:hAnsi="Times New Roman" w:cs="Times New Roman"/>
-                <w:sz w:val="24"/>
-                <w:szCs w:val="24"/>
-              </w:rPr>
-              <w:t>totalCrd</w:t>
-            </w:r>
-            <w:proofErr w:type="spellEnd"/>
-            <w:r>
-              <w:rPr>
-                <w:rFonts w:ascii="Times New Roman" w:eastAsia="Times New Roman" w:hAnsi="Times New Roman" w:cs="Times New Roman"/>
-                <w:sz w:val="24"/>
-                <w:szCs w:val="24"/>
-              </w:rPr>
-              <w:t xml:space="preserve"> INS $</w:t>
-            </w:r>
-            <w:proofErr w:type="spellStart"/>
-            <w:r>
-              <w:rPr>
-                <w:rFonts w:ascii="Times New Roman" w:eastAsia="Times New Roman" w:hAnsi="Times New Roman" w:cs="Times New Roman"/>
-                <w:sz w:val="24"/>
-                <w:szCs w:val="24"/>
-              </w:rPr>
-              <w:t>semester</w:t>
-            </w:r>
-            <w:r>
-              <w:rPr>
-                <w:rFonts w:ascii="Times New Roman" w:eastAsia="Times New Roman" w:hAnsi="Times New Roman" w:cs="Times New Roman"/>
-                <w:sz w:val="24"/>
-                <w:szCs w:val="24"/>
-              </w:rPr>
-              <w:t>.</w:t>
-            </w:r>
-            <w:r>
-              <w:rPr>
-                <w:rFonts w:ascii="Times New Roman" w:eastAsia="Times New Roman" w:hAnsi="Times New Roman" w:cs="Times New Roman"/>
-                <w:sz w:val="24"/>
-                <w:szCs w:val="24"/>
-              </w:rPr>
-              <w:t>semesterCredits</w:t>
-            </w:r>
-            <w:proofErr w:type="spellEnd"/>
-            <w:r>
-              <w:rPr>
-                <w:rFonts w:ascii="Times New Roman" w:eastAsia="Times New Roman" w:hAnsi="Times New Roman" w:cs="Times New Roman"/>
-                <w:sz w:val="24"/>
-                <w:szCs w:val="24"/>
-              </w:rPr>
-              <w:t>}</w:t>
-            </w:r>
-          </w:p>
-          <w:p>
-            <w:pPr>
-              <w:pStyle w:val="NoSpacing"/>
-              <w:rPr>
-                <w:rFonts w:ascii="Times New Roman" w:eastAsia="Times New Roman" w:hAnsi="Times New Roman" w:cs="Times New Roman"/>
-                <w:sz w:val="24"/>
-                <w:szCs w:val="24"/>
-              </w:rPr>
-            </w:pPr>
-            <w:r>
-              <w:rPr>
-                <w:rFonts w:ascii="Times New Roman" w:eastAsia="Times New Roman" w:hAnsi="Times New Roman" w:cs="Times New Roman"/>
-                <w:sz w:val="24"/>
-                <w:szCs w:val="24"/>
-              </w:rPr>
-              <w:t xml:space="preserve">{ALIAS </w:t>
-            </w:r>
-            <w:proofErr w:type="spellStart"/>
-            <w:r>
-              <w:rPr>
-                <w:rFonts w:ascii="Times New Roman" w:eastAsia="Times New Roman" w:hAnsi="Times New Roman" w:cs="Times New Roman"/>
-                <w:color w:val="000000"/>
-                <w:sz w:val="24"/>
-                <w:szCs w:val="24"/>
-              </w:rPr>
-              <w:t>totalGp</w:t>
-            </w:r>
-            <w:proofErr w:type="spellEnd"/>
-            <w:r>
-              <w:rPr>
-                <w:rFonts w:ascii="Times New Roman" w:eastAsia="Times New Roman" w:hAnsi="Times New Roman" w:cs="Times New Roman"/>
-                <w:sz w:val="24"/>
-                <w:szCs w:val="24"/>
-              </w:rPr>
-              <w:t xml:space="preserve"> INS $</w:t>
-            </w:r>
-            <w:proofErr w:type="spellStart"/>
-            <w:r>
-              <w:rPr>
-                <w:rFonts w:ascii="Times New Roman" w:eastAsia="Times New Roman" w:hAnsi="Times New Roman" w:cs="Times New Roman"/>
-                <w:sz w:val="24"/>
-                <w:szCs w:val="24"/>
-              </w:rPr>
-              <w:t>semester</w:t>
-            </w:r>
-            <w:r>
-              <w:rPr>
-                <w:rFonts w:ascii="Times New Roman" w:eastAsia="Times New Roman" w:hAnsi="Times New Roman" w:cs="Times New Roman"/>
-                <w:sz w:val="24"/>
-                <w:szCs w:val="24"/>
-              </w:rPr>
-              <w:t>.</w:t>
-            </w:r>
-            <w:r>
-              <w:rPr>
-                <w:rFonts w:ascii="Times New Roman" w:eastAsia="Times New Roman" w:hAnsi="Times New Roman" w:cs="Times New Roman"/>
-                <w:color w:val="000000"/>
-                <w:sz w:val="24"/>
-                <w:szCs w:val="24"/>
-              </w:rPr>
-              <w:t>semesterGp</w:t>
-            </w:r>
-            <w:proofErr w:type="spellEnd"/>
-            <w:r>
-              <w:rPr>
-                <w:rFonts w:ascii="Times New Roman" w:eastAsia="Times New Roman" w:hAnsi="Times New Roman" w:cs="Times New Roman"/>
-                <w:sz w:val="24"/>
-                <w:szCs w:val="24"/>
-              </w:rPr>
-              <w:t>}</w:t>
-            </w:r>
-          </w:p>
-          <w:p>
-            <w:pPr>
-              <w:spacing w:after="0" w:line="240" w:lineRule="auto"/>
-              <w:rPr>
-                <w:rFonts w:ascii="Times New Roman" w:eastAsia="Times New Roman" w:hAnsi="Times New Roman" w:cs="Times New Roman"/>
-                <w:sz w:val="24"/>
-                <w:szCs w:val="24"/>
-              </w:rPr>
-            </w:pPr>
-            <w:r>
-              <w:rPr>
-                <w:rFonts w:ascii="Times New Roman" w:eastAsia="Times New Roman" w:hAnsi="Times New Roman" w:cs="Times New Roman"/>
-                <w:sz w:val="24"/>
-                <w:szCs w:val="24"/>
-              </w:rPr>
-              <w:t xml:space="preserve">{ALIAS </w:t>
-            </w:r>
-            <w:proofErr w:type="spellStart"/>
-            <w:r>
-              <w:rPr>
-                <w:rFonts w:ascii="Times New Roman" w:eastAsia="Times New Roman" w:hAnsi="Times New Roman" w:cs="Times New Roman"/>
-                <w:color w:val="000000"/>
-                <w:sz w:val="24"/>
-                <w:szCs w:val="24"/>
-              </w:rPr>
               <w:t>gpa</w:t>
             </w:r>
-            <w:proofErr w:type="spellEnd"/>
-            <w:r>
-              <w:rPr>
-                <w:rFonts w:ascii="Times New Roman" w:eastAsia="Times New Roman" w:hAnsi="Times New Roman" w:cs="Times New Roman"/>
-                <w:color w:val="000000"/>
-                <w:sz w:val="24"/>
-                <w:szCs w:val="24"/>
-              </w:rPr>
-              <w:t xml:space="preserve"> </w:t>
-            </w:r>
-            <w:r>
-              <w:rPr>
-                <w:rFonts w:ascii="Times New Roman" w:eastAsia="Times New Roman" w:hAnsi="Times New Roman" w:cs="Times New Roman"/>
-                <w:sz w:val="24"/>
-                <w:szCs w:val="24"/>
-              </w:rPr>
-              <w:t>INS $</w:t>
-            </w:r>
-            <w:proofErr w:type="spellStart"/>
-            <w:r>
-              <w:rPr>
-                <w:rFonts w:ascii="Times New Roman" w:eastAsia="Times New Roman" w:hAnsi="Times New Roman" w:cs="Times New Roman"/>
-                <w:sz w:val="24"/>
-                <w:szCs w:val="24"/>
-              </w:rPr>
-              <w:t>semester</w:t>
-            </w:r>
-            <w:r>
-              <w:rPr>
-                <w:rFonts w:ascii="Times New Roman" w:eastAsia="Times New Roman" w:hAnsi="Times New Roman" w:cs="Times New Roman"/>
-                <w:sz w:val="24"/>
-                <w:szCs w:val="24"/>
-              </w:rPr>
-              <w:t>.</w:t>
-            </w:r>
-            <w:r>
-              <w:rPr>
-                <w:rFonts w:ascii="Times New Roman" w:eastAsia="Times New Roman" w:hAnsi="Times New Roman" w:cs="Times New Roman"/>
-                <w:color w:val="000000"/>
-                <w:sz w:val="24"/>
-                <w:szCs w:val="24"/>
-              </w:rPr>
-              <w:t>gpa</w:t>
-            </w:r>
-            <w:proofErr w:type="spellEnd"/>
             <w:r>
               <w:rPr>
                 <w:rFonts w:ascii="Times New Roman" w:eastAsia="Times New Roman" w:hAnsi="Times New Roman" w:cs="Times New Roman"/>
@@ -2012,7 +1808,6 @@
               </w:rPr>
               <w:t>*</w:t>
             </w:r>
-            <w:proofErr w:type="spellStart"/>
             <w:r>
               <w:rPr>
                 <w:rFonts w:ascii="Times New Roman" w:eastAsia="Times New Roman" w:hAnsi="Times New Roman" w:cs="Times New Roman"/>
@@ -2024,7 +1819,6 @@
               </w:rPr>
               <w:t>semesterName</w:t>
             </w:r>
-            <w:proofErr w:type="spellEnd"/>
             <w:r>
               <w:rPr>
                 <w:rFonts w:ascii="Times New Roman" w:eastAsia="Times New Roman" w:hAnsi="Times New Roman" w:cs="Times New Roman"/>
@@ -2327,31 +2121,7 @@
                 <w:sz w:val="24"/>
                 <w:szCs w:val="24"/>
               </w:rPr>
-              <w:t>{FOR grade IN $</w:t>
-            </w:r>
-            <w:proofErr w:type="spellStart"/>
-            <w:r>
-              <w:rPr>
-                <w:rFonts w:ascii="Times New Roman" w:eastAsia="Times New Roman" w:hAnsi="Times New Roman" w:cs="Times New Roman"/>
-                <w:b/>
-                <w:bCs/>
-                <w:color w:val="000000"/>
-                <w:sz w:val="24"/>
-                <w:szCs w:val="24"/>
-              </w:rPr>
-              <w:t>semester.grades</w:t>
-            </w:r>
-            <w:proofErr w:type="spellEnd"/>
-            <w:r>
-              <w:rPr>
-                <w:rFonts w:ascii="Times New Roman" w:eastAsia="Times New Roman" w:hAnsi="Times New Roman" w:cs="Times New Roman"/>
-                <w:b/>
-                <w:bCs/>
-                <w:color w:val="000000"/>
-                <w:sz w:val="24"/>
-                <w:szCs w:val="24"/>
-              </w:rPr>
-              <w:t>}</w:t>
+              <w:t>{FOR grade IN $semester.grades}</w:t>
             </w:r>
           </w:p>
         </w:tc>
@@ -2406,36 +2176,52 @@
                 <w:sz w:val="24"/>
                 <w:szCs w:val="24"/>
               </w:rPr>
+              <w:t>{ALIAS subjectName  INS $grade.subjectName}</w:t>
+            </w:r>
+          </w:p>
+          <w:p>
+            <w:pPr>
+              <w:pStyle w:val="NoSpacing"/>
+              <w:rPr>
+                <w:rFonts w:ascii="Times New Roman" w:eastAsia="Times New Roman" w:hAnsi="Times New Roman" w:cs="Times New Roman"/>
+                <w:sz w:val="24"/>
+                <w:szCs w:val="24"/>
+              </w:rPr>
+            </w:pPr>
+            <w:r>
+              <w:rPr>
+                <w:rFonts w:ascii="Times New Roman" w:eastAsia="Times New Roman" w:hAnsi="Times New Roman" w:cs="Times New Roman"/>
+                <w:sz w:val="24"/>
+                <w:szCs w:val="24"/>
+              </w:rPr>
               <w:t xml:space="preserve">{ALIAS </w:t>
             </w:r>
-            <w:proofErr w:type="spellStart"/>
-            <w:r>
-              <w:rPr>
-                <w:rFonts w:ascii="Times New Roman" w:eastAsia="Times New Roman" w:hAnsi="Times New Roman" w:cs="Times New Roman"/>
-                <w:sz w:val="24"/>
-                <w:szCs w:val="24"/>
-              </w:rPr>
-              <w:t>subjectName</w:t>
-            </w:r>
-            <w:proofErr w:type="spellEnd"/>
-            <w:r>
-              <w:rPr>
-                <w:rFonts w:ascii="Times New Roman" w:eastAsia="Times New Roman" w:hAnsi="Times New Roman" w:cs="Times New Roman"/>
-                <w:sz w:val="24"/>
-                <w:szCs w:val="24"/>
-              </w:rPr>
-              <w:t xml:space="preserve">  INS $</w:t>
-            </w:r>
-            <w:proofErr w:type="spellStart"/>
-            <w:r>
-              <w:rPr>
-                <w:rFonts w:ascii="Times New Roman" w:eastAsia="Times New Roman" w:hAnsi="Times New Roman" w:cs="Times New Roman"/>
-                <w:sz w:val="24"/>
-                <w:szCs w:val="24"/>
-              </w:rPr>
-              <w:t>grade.subjectName</w:t>
-            </w:r>
-            <w:proofErr w:type="spellEnd"/>
+            <w:r>
+              <w:rPr>
+                <w:rFonts w:ascii="Times New Roman" w:eastAsia="Times New Roman" w:hAnsi="Times New Roman" w:cs="Times New Roman"/>
+                <w:color w:val="000000"/>
+                <w:sz w:val="24"/>
+                <w:szCs w:val="24"/>
+              </w:rPr>
+              <w:t>crdUnit</w:t>
+            </w:r>
+            <w:r>
+              <w:rPr>
+                <w:rFonts w:ascii="Times New Roman" w:eastAsia="Times New Roman" w:hAnsi="Times New Roman" w:cs="Times New Roman"/>
+                <w:sz w:val="24"/>
+                <w:szCs w:val="24"/>
+              </w:rPr>
+              <w:t xml:space="preserve"> INS $grade.</w:t>
+            </w:r>
+            <w:r>
+              <w:rPr>
+                <w:rFonts w:ascii="Times New Roman" w:eastAsia="Times New Roman" w:hAnsi="Times New Roman" w:cs="Times New Roman"/>
+                <w:color w:val="000000"/>
+                <w:sz w:val="24"/>
+                <w:szCs w:val="24"/>
+              </w:rPr>
+              <w:t>creditUnit</w:t>
+            </w:r>
             <w:r>
               <w:rPr>
                 <w:rFonts w:ascii="Times New Roman" w:eastAsia="Times New Roman" w:hAnsi="Times New Roman" w:cs="Times New Roman"/>
@@ -2460,53 +2246,7 @@
                 <w:sz w:val="24"/>
                 <w:szCs w:val="24"/>
               </w:rPr>
-              <w:t xml:space="preserve">{ALIAS </w:t>
-            </w:r>
-            <w:proofErr w:type="spellStart"/>
-            <w:r>
-              <w:rPr>
-                <w:rFonts w:ascii="Times New Roman" w:eastAsia="Times New Roman" w:hAnsi="Times New Roman" w:cs="Times New Roman"/>
-                <w:color w:val="000000"/>
-                <w:sz w:val="24"/>
-                <w:szCs w:val="24"/>
-              </w:rPr>
-              <w:t>crdUnit</w:t>
-            </w:r>
-            <w:proofErr w:type="spellEnd"/>
-            <w:r>
-              <w:rPr>
-                <w:rFonts w:ascii="Times New Roman" w:eastAsia="Times New Roman" w:hAnsi="Times New Roman" w:cs="Times New Roman"/>
-                <w:sz w:val="24"/>
-                <w:szCs w:val="24"/>
-              </w:rPr>
-              <w:t xml:space="preserve"> INS $</w:t>
-            </w:r>
-            <w:proofErr w:type="spellStart"/>
-            <w:r>
-              <w:rPr>
-                <w:rFonts w:ascii="Times New Roman" w:eastAsia="Times New Roman" w:hAnsi="Times New Roman" w:cs="Times New Roman"/>
-                <w:sz w:val="24"/>
-                <w:szCs w:val="24"/>
-              </w:rPr>
-              <w:t>grade.</w:t>
-            </w:r>
-            <w:r>
-              <w:rPr>
-                <w:rFonts w:ascii="Times New Roman" w:eastAsia="Times New Roman" w:hAnsi="Times New Roman" w:cs="Times New Roman"/>
-                <w:color w:val="000000"/>
-                <w:sz w:val="24"/>
-                <w:szCs w:val="24"/>
-              </w:rPr>
-              <w:t>creditUnit</w:t>
-            </w:r>
-            <w:proofErr w:type="spellEnd"/>
-            <w:r>
-              <w:rPr>
-                <w:rFonts w:ascii="Times New Roman" w:eastAsia="Times New Roman" w:hAnsi="Times New Roman" w:cs="Times New Roman"/>
-                <w:sz w:val="24"/>
-                <w:szCs w:val="24"/>
-              </w:rPr>
-              <w:t>}</w:t>
+              <w:t>{ALIAS grade INS $grade.grade}</w:t>
             </w:r>
           </w:p>
           <w:p>
@@ -2524,25 +2264,7 @@
                 <w:sz w:val="24"/>
                 <w:szCs w:val="24"/>
               </w:rPr>
-              <w:t>{ALIAS grade INS $</w:t>
-            </w:r>
-            <w:proofErr w:type="spellStart"/>
-            <w:r>
-              <w:rPr>
-                <w:rFonts w:ascii="Times New Roman" w:eastAsia="Times New Roman" w:hAnsi="Times New Roman" w:cs="Times New Roman"/>
-                <w:sz w:val="24"/>
-                <w:szCs w:val="24"/>
-              </w:rPr>
-              <w:t>grade.grade</w:t>
-            </w:r>
-            <w:proofErr w:type="spellEnd"/>
-            <w:r>
-              <w:rPr>
-                <w:rFonts w:ascii="Times New Roman" w:eastAsia="Times New Roman" w:hAnsi="Times New Roman" w:cs="Times New Roman"/>
-                <w:sz w:val="24"/>
-                <w:szCs w:val="24"/>
-              </w:rPr>
-              <w:t>}</w:t>
+              <w:t>{ALIAS score INS $grade.score}</w:t>
             </w:r>
           </w:p>
           <w:p>
@@ -2560,61 +2282,7 @@
                 <w:sz w:val="24"/>
                 <w:szCs w:val="24"/>
               </w:rPr>
-              <w:t>{ALIAS score INS $</w:t>
-            </w:r>
-            <w:proofErr w:type="spellStart"/>
-            <w:r>
-              <w:rPr>
-                <w:rFonts w:ascii="Times New Roman" w:eastAsia="Times New Roman" w:hAnsi="Times New Roman" w:cs="Times New Roman"/>
-                <w:sz w:val="24"/>
-                <w:szCs w:val="24"/>
-              </w:rPr>
-              <w:t>grade.score</w:t>
-            </w:r>
-            <w:proofErr w:type="spellEnd"/>
-            <w:r>
-              <w:rPr>
-                <w:rFonts w:ascii="Times New Roman" w:eastAsia="Times New Roman" w:hAnsi="Times New Roman" w:cs="Times New Roman"/>
-                <w:sz w:val="24"/>
-                <w:szCs w:val="24"/>
-              </w:rPr>
-              <w:t>}</w:t>
-            </w:r>
-          </w:p>
-          <w:p>
-            <w:pPr>
-              <w:pStyle w:val="NoSpacing"/>
-              <w:rPr>
-                <w:rFonts w:ascii="Times New Roman" w:eastAsia="Times New Roman" w:hAnsi="Times New Roman" w:cs="Times New Roman"/>
-                <w:sz w:val="24"/>
-                <w:szCs w:val="24"/>
-              </w:rPr>
-            </w:pPr>
-            <w:r>
-              <w:rPr>
-                <w:rFonts w:ascii="Times New Roman" w:eastAsia="Times New Roman" w:hAnsi="Times New Roman" w:cs="Times New Roman"/>
-                <w:sz w:val="24"/>
-                <w:szCs w:val="24"/>
-              </w:rPr>
-              <w:t>{ALIAS point INS $</w:t>
-            </w:r>
-            <w:proofErr w:type="spellStart"/>
-            <w:r>
-              <w:rPr>
-                <w:rFonts w:ascii="Times New Roman" w:eastAsia="Times New Roman" w:hAnsi="Times New Roman" w:cs="Times New Roman"/>
-                <w:sz w:val="24"/>
-                <w:szCs w:val="24"/>
-              </w:rPr>
-              <w:t>grade.point</w:t>
-            </w:r>
-            <w:proofErr w:type="spellEnd"/>
-            <w:r>
-              <w:rPr>
-                <w:rFonts w:ascii="Times New Roman" w:eastAsia="Times New Roman" w:hAnsi="Times New Roman" w:cs="Times New Roman"/>
-                <w:sz w:val="24"/>
-                <w:szCs w:val="24"/>
-              </w:rPr>
-              <w:t>}</w:t>
+              <w:t>{ALIAS point INS $grade.point}</w:t>
             </w:r>
           </w:p>
         </w:tc>
@@ -2691,7 +2359,6 @@
               </w:rPr>
               <w:t>{*</w:t>
             </w:r>
-            <w:proofErr w:type="spellStart"/>
             <w:r>
               <w:rPr>
                 <w:rFonts w:ascii="Times New Roman" w:eastAsia="Times New Roman" w:hAnsi="Times New Roman" w:cs="Times New Roman"/>
@@ -2701,7 +2368,6 @@
               </w:rPr>
               <w:t>subjectName</w:t>
             </w:r>
-            <w:proofErr w:type="spellEnd"/>
             <w:r>
               <w:rPr>
                 <w:rFonts w:ascii="Times New Roman" w:eastAsia="Times New Roman" w:hAnsi="Times New Roman" w:cs="Times New Roman"/>
@@ -2744,27 +2410,7 @@
                 <w:sz w:val="24"/>
                 <w:szCs w:val="24"/>
               </w:rPr>
-              <w:t>{*</w:t>
-            </w:r>
-            <w:proofErr w:type="spellStart"/>
-            <w:r>
-              <w:rPr>
-                <w:rFonts w:ascii="Times New Roman" w:eastAsia="Times New Roman" w:hAnsi="Times New Roman" w:cs="Times New Roman"/>
-                <w:color w:val="000000"/>
-                <w:sz w:val="24"/>
-                <w:szCs w:val="24"/>
-              </w:rPr>
-              <w:t>crdUnit</w:t>
-            </w:r>
-            <w:proofErr w:type="spellEnd"/>
-            <w:r>
-              <w:rPr>
-                <w:rFonts w:ascii="Times New Roman" w:eastAsia="Times New Roman" w:hAnsi="Times New Roman" w:cs="Times New Roman"/>
-                <w:color w:val="000000"/>
-                <w:sz w:val="24"/>
-                <w:szCs w:val="24"/>
-              </w:rPr>
-              <w:t>}</w:t>
+              <w:t>{*crdUnit}</w:t>
             </w:r>
           </w:p>
         </w:tc>
@@ -3028,29 +2674,16 @@
               </w:rPr>
               <w:t>*</w:t>
             </w:r>
-            <w:proofErr w:type="spellStart"/>
-            <w:r>
-              <w:rPr>
-                <w:rFonts w:ascii="Times New Roman" w:eastAsia="Times New Roman" w:hAnsi="Times New Roman" w:cs="Times New Roman"/>
-                <w:b/>
-                <w:bCs/>
-                <w:color w:val="000000"/>
-                <w:sz w:val="24"/>
-                <w:szCs w:val="24"/>
-              </w:rPr>
-              <w:t>totalCrd</w:t>
-            </w:r>
-            <w:proofErr w:type="spellEnd"/>
-            <w:r>
-              <w:rPr>
-                <w:rFonts w:ascii="Times New Roman" w:eastAsia="Times New Roman" w:hAnsi="Times New Roman" w:cs="Times New Roman"/>
-                <w:b/>
-                <w:bCs/>
-                <w:color w:val="000000"/>
-                <w:sz w:val="24"/>
-                <w:szCs w:val="24"/>
-              </w:rPr>
-              <w:t>}</w:t>
+            <w:r>
+              <w:rPr>
+                <w:rFonts w:ascii="Times New Roman" w:eastAsia="Times New Roman" w:hAnsi="Times New Roman" w:cs="Times New Roman"/>
+                <w:b/>
+                <w:bCs/>
+                <w:color w:val="000000"/>
+                <w:sz w:val="24"/>
+                <w:szCs w:val="24"/>
+              </w:rPr>
+              <w:t>totalCrd}</w:t>
             </w:r>
           </w:p>
         </w:tc>
@@ -3135,25 +2768,14 @@
               </w:rPr>
               <w:t>*</w:t>
             </w:r>
-            <w:proofErr w:type="spellStart"/>
-            <w:r>
-              <w:rPr>
-                <w:rFonts w:ascii="Times New Roman" w:eastAsia="Times New Roman" w:hAnsi="Times New Roman" w:cs="Times New Roman"/>
-                <w:color w:val="000000"/>
-                <w:sz w:val="24"/>
-                <w:szCs w:val="24"/>
-              </w:rPr>
-              <w:t>totalGp</w:t>
-            </w:r>
-            <w:proofErr w:type="spellEnd"/>
-            <w:r>
-              <w:rPr>
-                <w:rFonts w:ascii="Times New Roman" w:eastAsia="Times New Roman" w:hAnsi="Times New Roman" w:cs="Times New Roman"/>
-                <w:color w:val="000000"/>
-                <w:sz w:val="24"/>
-                <w:szCs w:val="24"/>
-              </w:rPr>
-              <w:t>}</w:t>
+            <w:r>
+              <w:rPr>
+                <w:rFonts w:ascii="Times New Roman" w:eastAsia="Times New Roman" w:hAnsi="Times New Roman" w:cs="Times New Roman"/>
+                <w:color w:val="000000"/>
+                <w:sz w:val="24"/>
+                <w:szCs w:val="24"/>
+              </w:rPr>
+              <w:t>totalGp}</w:t>
             </w:r>
           </w:p>
         </w:tc>
@@ -3359,7 +2981,6 @@
               </w:rPr>
               <w:t>*</w:t>
             </w:r>
-            <w:proofErr w:type="spellStart"/>
             <w:r>
               <w:rPr>
                 <w:rFonts w:ascii="Times New Roman" w:eastAsia="Times New Roman" w:hAnsi="Times New Roman" w:cs="Times New Roman"/>
@@ -3371,7 +2992,6 @@
               </w:rPr>
               <w:t>gpa</w:t>
             </w:r>
-            <w:proofErr w:type="spellEnd"/>
             <w:r>
               <w:rPr>
                 <w:rFonts w:ascii="Times New Roman" w:eastAsia="Times New Roman" w:hAnsi="Times New Roman" w:cs="Times New Roman"/>
@@ -3566,31 +3186,7 @@
                 <w:sz w:val="24"/>
                 <w:szCs w:val="24"/>
               </w:rPr>
-              <w:t>{*</w:t>
-            </w:r>
-            <w:proofErr w:type="spellStart"/>
-            <w:r>
-              <w:rPr>
-                <w:rFonts w:ascii="Times New Roman" w:eastAsia="Times New Roman" w:hAnsi="Times New Roman" w:cs="Times New Roman"/>
-                <w:b/>
-                <w:bCs/>
-                <w:color w:val="000000"/>
-                <w:sz w:val="24"/>
-                <w:szCs w:val="24"/>
-              </w:rPr>
-              <w:t>ovaGpa</w:t>
-            </w:r>
-            <w:proofErr w:type="spellEnd"/>
-            <w:r>
-              <w:rPr>
-                <w:rFonts w:ascii="Times New Roman" w:eastAsia="Times New Roman" w:hAnsi="Times New Roman" w:cs="Times New Roman"/>
-                <w:b/>
-                <w:bCs/>
-                <w:color w:val="000000"/>
-                <w:sz w:val="24"/>
-                <w:szCs w:val="24"/>
-              </w:rPr>
-              <w:t>}</w:t>
+              <w:t>{*ovaGpa}</w:t>
             </w:r>
           </w:p>
         </w:tc>
@@ -3703,18 +3299,8 @@
                 <w:sz w:val="24"/>
                 <w:szCs w:val="24"/>
               </w:rPr>
-              <w:t>INS $</w:t>
-            </w:r>
-            <w:proofErr w:type="spellStart"/>
-            <w:r>
-              <w:rPr>
-                <w:rFonts w:ascii="Times New Roman" w:eastAsia="Times New Roman" w:hAnsi="Times New Roman" w:cs="Times New Roman"/>
-                <w:sz w:val="24"/>
-                <w:szCs w:val="24"/>
-              </w:rPr>
-              <w:t>grade.grade</w:t>
-            </w:r>
-            <w:proofErr w:type="spellEnd"/>
+              <w:t>INS $grade.grade</w:t>
+            </w:r>
             <w:r>
               <w:rPr>
                 <w:rFonts w:ascii="Times New Roman" w:eastAsia="Times New Roman" w:hAnsi="Times New Roman" w:cs="Times New Roman"/>
@@ -3763,16 +3349,7 @@
                 <w:sz w:val="24"/>
                 <w:szCs w:val="24"/>
               </w:rPr>
-              <w:t>INS $</w:t>
-            </w:r>
-            <w:proofErr w:type="spellStart"/>
-            <w:r>
-              <w:rPr>
-                <w:rFonts w:ascii="Times New Roman" w:eastAsia="Times New Roman" w:hAnsi="Times New Roman" w:cs="Times New Roman"/>
-                <w:sz w:val="24"/>
-                <w:szCs w:val="24"/>
-              </w:rPr>
-              <w:t>grade.</w:t>
+              <w:t>INS $grade.</w:t>
             </w:r>
             <w:r>
               <w:rPr>
@@ -3782,7 +3359,6 @@
               </w:rPr>
               <w:t>score</w:t>
             </w:r>
-            <w:proofErr w:type="spellEnd"/>
             <w:r>
               <w:rPr>
                 <w:rFonts w:ascii="Times New Roman" w:eastAsia="Times New Roman" w:hAnsi="Times New Roman" w:cs="Times New Roman"/>
@@ -3837,27 +3413,7 @@
                 <w:sz w:val="24"/>
                 <w:szCs w:val="24"/>
               </w:rPr>
-              <w:t xml:space="preserve">FOR grade IN </w:t>
-            </w:r>
-            <w:proofErr w:type="spellStart"/>
-            <w:r>
-              <w:rPr>
-                <w:rFonts w:ascii="Times New Roman" w:eastAsia="Times New Roman" w:hAnsi="Times New Roman" w:cs="Times New Roman"/>
-                <w:color w:val="000000"/>
-                <w:sz w:val="24"/>
-                <w:szCs w:val="24"/>
-              </w:rPr>
-              <w:t>gradeScales.slice</w:t>
-            </w:r>
-            <w:proofErr w:type="spellEnd"/>
-            <w:r>
-              <w:rPr>
-                <w:rFonts w:ascii="Times New Roman" w:eastAsia="Times New Roman" w:hAnsi="Times New Roman" w:cs="Times New Roman"/>
-                <w:color w:val="000000"/>
-                <w:sz w:val="24"/>
-                <w:szCs w:val="24"/>
-              </w:rPr>
-              <w:t>(0, 4)</w:t>
+              <w:t>FOR grade IN gradeScales.slice(0, 4)</w:t>
             </w:r>
             <w:r>
               <w:rPr>
@@ -4019,27 +3575,7 @@
                 <w:sz w:val="24"/>
                 <w:szCs w:val="24"/>
               </w:rPr>
-              <w:t xml:space="preserve">FOR grade IN </w:t>
-            </w:r>
-            <w:proofErr w:type="spellStart"/>
-            <w:r>
-              <w:rPr>
-                <w:rFonts w:ascii="Times New Roman" w:eastAsia="Times New Roman" w:hAnsi="Times New Roman" w:cs="Times New Roman"/>
-                <w:color w:val="000000"/>
-                <w:sz w:val="24"/>
-                <w:szCs w:val="24"/>
-              </w:rPr>
-              <w:t>gradeScales.slice</w:t>
-            </w:r>
-            <w:proofErr w:type="spellEnd"/>
-            <w:r>
-              <w:rPr>
-                <w:rFonts w:ascii="Times New Roman" w:eastAsia="Times New Roman" w:hAnsi="Times New Roman" w:cs="Times New Roman"/>
-                <w:color w:val="000000"/>
-                <w:sz w:val="24"/>
-                <w:szCs w:val="24"/>
-              </w:rPr>
-              <w:t>(4, 8)</w:t>
+              <w:t>FOR grade IN gradeScales.slice(4, 8)</w:t>
             </w:r>
             <w:r>
               <w:rPr>
@@ -4246,27 +3782,7 @@
                 <w:sz w:val="24"/>
                 <w:szCs w:val="24"/>
               </w:rPr>
-              <w:t xml:space="preserve">FOR grade IN </w:t>
-            </w:r>
-            <w:proofErr w:type="spellStart"/>
-            <w:r>
-              <w:rPr>
-                <w:rFonts w:ascii="Times New Roman" w:eastAsia="Times New Roman" w:hAnsi="Times New Roman" w:cs="Times New Roman"/>
-                <w:color w:val="000000"/>
-                <w:sz w:val="24"/>
-                <w:szCs w:val="24"/>
-              </w:rPr>
-              <w:t>gradeScales.slice</w:t>
-            </w:r>
-            <w:proofErr w:type="spellEnd"/>
-            <w:r>
-              <w:rPr>
-                <w:rFonts w:ascii="Times New Roman" w:eastAsia="Times New Roman" w:hAnsi="Times New Roman" w:cs="Times New Roman"/>
-                <w:color w:val="000000"/>
-                <w:sz w:val="24"/>
-                <w:szCs w:val="24"/>
-              </w:rPr>
-              <w:t>(0, 4)</w:t>
+              <w:t>FOR grade IN gradeScales.slice(0, 4)</w:t>
             </w:r>
             <w:r>
               <w:rPr>
@@ -4425,27 +3941,7 @@
                 <w:sz w:val="24"/>
                 <w:szCs w:val="24"/>
               </w:rPr>
-              <w:t xml:space="preserve">FOR grade IN </w:t>
-            </w:r>
-            <w:proofErr w:type="spellStart"/>
-            <w:r>
-              <w:rPr>
-                <w:rFonts w:ascii="Times New Roman" w:eastAsia="Times New Roman" w:hAnsi="Times New Roman" w:cs="Times New Roman"/>
-                <w:color w:val="000000"/>
-                <w:sz w:val="24"/>
-                <w:szCs w:val="24"/>
-              </w:rPr>
-              <w:t>gradeScales.slice</w:t>
-            </w:r>
-            <w:proofErr w:type="spellEnd"/>
-            <w:r>
-              <w:rPr>
-                <w:rFonts w:ascii="Times New Roman" w:eastAsia="Times New Roman" w:hAnsi="Times New Roman" w:cs="Times New Roman"/>
-                <w:color w:val="000000"/>
-                <w:sz w:val="24"/>
-                <w:szCs w:val="24"/>
-              </w:rPr>
-              <w:t>(4, 8)</w:t>
+              <w:t>FOR grade IN gradeScales.slice(4, 8)</w:t>
             </w:r>
             <w:r>
               <w:rPr>
@@ -4619,27 +4115,7 @@
           <w:sz w:val="24"/>
           <w:szCs w:val="24"/>
         </w:rPr>
-        <w:t>{</w:t>
-      </w:r>
-      <w:proofErr w:type="spellStart"/>
-      <w:r>
-        <w:rPr>
-          <w:rFonts w:ascii="Times New Roman" w:eastAsia="Times New Roman" w:hAnsi="Times New Roman" w:cs="Times New Roman"/>
-          <w:color w:val="000000"/>
-          <w:sz w:val="24"/>
-          <w:szCs w:val="24"/>
-        </w:rPr>
-        <w:t>currentDate</w:t>
-      </w:r>
-      <w:proofErr w:type="spellEnd"/>
-      <w:r>
-        <w:rPr>
-          <w:rFonts w:ascii="Times New Roman" w:eastAsia="Times New Roman" w:hAnsi="Times New Roman" w:cs="Times New Roman"/>
-          <w:color w:val="000000"/>
-          <w:sz w:val="24"/>
-          <w:szCs w:val="24"/>
-        </w:rPr>
-        <w:t>}</w:t>
+        <w:t>{currentDate}</w:t>
       </w:r>
       <w:r>
         <w:rPr>
@@ -4739,7 +4215,6 @@
         </w:rPr>
         <w:t xml:space="preserve">, </w:t>
       </w:r>
-      <w:proofErr w:type="spellStart"/>
       <w:r>
         <w:rPr>
           <w:rFonts w:ascii="Times New Roman" w:eastAsia="Times New Roman" w:hAnsi="Times New Roman" w:cs="Times New Roman"/>
@@ -4751,7 +4226,6 @@
         </w:rPr>
         <w:t>Hinthada</w:t>
       </w:r>
-      <w:proofErr w:type="spellEnd"/>
     </w:p>
     <w:sectPr>
       <w:pgSz w:w="11909" w:h="16834" w:code="9"/>

</xml_diff>